<commit_message>
Update documentation for release 2.3
</commit_message>
<xml_diff>
--- a/Supplemental/eCVI Version 2 Standard Contents.docx
+++ b/Supplemental/eCVI Version 2 Standard Contents.docx
@@ -12,7 +12,7 @@
     </w:p>
     <w:p>
       <w:r>
-        <w:t xml:space="preserve">Version 2.2 </w:t>
+        <w:t xml:space="preserve">Version 2.3 </w:t>
       </w:r>
     </w:p>
     <w:p>
@@ -14250,138 +14250,139 @@
         <w:br/>
         <w:t xml:space="preserve">Values: </w:t>
       </w:r>
+    </w:p>
+    <w:p>
+      <w:pPr>
+        <w:numPr>
+          <w:ilvl w:val="1"/>
+          <w:numId w:val="79"/>
+        </w:numPr>
+        <w:spacing w:before="100" w:beforeAutospacing="1" w:after="100" w:afterAutospacing="1" w:line="240" w:lineRule="auto"/>
+      </w:pPr>
+      <w:r>
+        <w:lastRenderedPageBreak/>
+        <w:t xml:space="preserve">Unknown (Probably the most common.) </w:t>
+      </w:r>
+    </w:p>
+    <w:p>
+      <w:pPr>
+        <w:numPr>
+          <w:ilvl w:val="1"/>
+          <w:numId w:val="79"/>
+        </w:numPr>
+        <w:spacing w:before="100" w:beforeAutospacing="1" w:after="100" w:afterAutospacing="1" w:line="240" w:lineRule="auto"/>
+      </w:pPr>
+      <w:r>
+        <w:t xml:space="preserve">Landline (If known to be fixed location.) </w:t>
+      </w:r>
+    </w:p>
+    <w:p>
+      <w:pPr>
+        <w:numPr>
+          <w:ilvl w:val="1"/>
+          <w:numId w:val="79"/>
+        </w:numPr>
+        <w:spacing w:before="100" w:beforeAutospacing="1" w:after="100" w:afterAutospacing="1" w:line="240" w:lineRule="auto"/>
+      </w:pPr>
+      <w:r>
+        <w:t xml:space="preserve">Cellphone (If known to be a mobile phone.) </w:t>
+      </w:r>
+    </w:p>
+    <w:p>
+      <w:pPr>
+        <w:numPr>
+          <w:ilvl w:val="1"/>
+          <w:numId w:val="79"/>
+        </w:numPr>
+        <w:spacing w:before="100" w:beforeAutospacing="1" w:after="100" w:afterAutospacing="1" w:line="240" w:lineRule="auto"/>
+      </w:pPr>
+      <w:r>
+        <w:t xml:space="preserve">Fax (Fax line.) </w:t>
+      </w:r>
+    </w:p>
+    <w:p>
+      <w:pPr>
+        <w:pStyle w:val="Heading3"/>
+      </w:pPr>
+      <w:r>
+        <w:t>Email</w:t>
+      </w:r>
+    </w:p>
+    <w:p>
+      <w:pPr>
+        <w:pStyle w:val="Heading4"/>
+      </w:pPr>
+      <w:r>
+        <w:rPr>
+          <w:i w:val="0"/>
+          <w:iCs w:val="0"/>
+        </w:rPr>
+        <w:t>Attributes</w:t>
+      </w:r>
+    </w:p>
+    <w:p>
+      <w:pPr>
+        <w:numPr>
+          <w:ilvl w:val="0"/>
+          <w:numId w:val="80"/>
+        </w:numPr>
+        <w:spacing w:before="100" w:beforeAutospacing="1" w:after="100" w:afterAutospacing="1" w:line="240" w:lineRule="auto"/>
+      </w:pPr>
+      <w:r>
+        <w:rPr>
+          <w:b/>
+          <w:bCs/>
+        </w:rPr>
+        <w:t>Address</w:t>
+      </w:r>
+      <w:r>
+        <w:t>: Required</w:t>
+      </w:r>
+      <w:r>
+        <w:br/>
+      </w:r>
+      <w:r>
+        <w:rPr>
+          <w:i/>
+          <w:iCs/>
+        </w:rPr>
+        <w:t>EmailType</w:t>
+      </w:r>
+    </w:p>
+    <w:p>
+      <w:pPr>
+        <w:spacing w:before="100" w:beforeAutospacing="1" w:after="100" w:afterAutospacing="1"/>
+        <w:ind w:left="720"/>
+      </w:pPr>
+      <w:r>
+        <w:t>Optional email address following simplified standard email address pattern.</w:t>
+      </w:r>
+    </w:p>
+    <w:p>
+      <w:pPr>
+        <w:spacing w:before="100" w:beforeAutospacing="1" w:after="100" w:afterAutospacing="1"/>
+        <w:ind w:left="720"/>
+      </w:pPr>
+      <w:r>
+        <w:t xml:space="preserve">Pattern(s): </w:t>
+      </w:r>
+    </w:p>
+    <w:p>
+      <w:pPr>
+        <w:numPr>
+          <w:ilvl w:val="1"/>
+          <w:numId w:val="80"/>
+        </w:numPr>
+        <w:spacing w:before="100" w:beforeAutospacing="1" w:after="100" w:afterAutospacing="1" w:line="240" w:lineRule="auto"/>
+      </w:pPr>
+      <w:r>
+        <w:t>[a-zA-Z0-9._%+-]+@[a-zA-Z0-9.-]+\.[a-zA-Z]{2,24}</w:t>
+      </w:r>
+    </w:p>
+    <w:p>
       <w:bookmarkStart w:id="0" w:name="_GoBack"/>
       <w:bookmarkEnd w:id="0"/>
     </w:p>
-    <w:p>
-      <w:pPr>
-        <w:numPr>
-          <w:ilvl w:val="1"/>
-          <w:numId w:val="79"/>
-        </w:numPr>
-        <w:spacing w:before="100" w:beforeAutospacing="1" w:after="100" w:afterAutospacing="1" w:line="240" w:lineRule="auto"/>
-      </w:pPr>
-      <w:r>
-        <w:lastRenderedPageBreak/>
-        <w:t xml:space="preserve">Unknown (Probably the most common.) </w:t>
-      </w:r>
-    </w:p>
-    <w:p>
-      <w:pPr>
-        <w:numPr>
-          <w:ilvl w:val="1"/>
-          <w:numId w:val="79"/>
-        </w:numPr>
-        <w:spacing w:before="100" w:beforeAutospacing="1" w:after="100" w:afterAutospacing="1" w:line="240" w:lineRule="auto"/>
-      </w:pPr>
-      <w:r>
-        <w:t xml:space="preserve">Landline (If known to be fixed location.) </w:t>
-      </w:r>
-    </w:p>
-    <w:p>
-      <w:pPr>
-        <w:numPr>
-          <w:ilvl w:val="1"/>
-          <w:numId w:val="79"/>
-        </w:numPr>
-        <w:spacing w:before="100" w:beforeAutospacing="1" w:after="100" w:afterAutospacing="1" w:line="240" w:lineRule="auto"/>
-      </w:pPr>
-      <w:r>
-        <w:t xml:space="preserve">Cellphone (If known to be a mobile phone.) </w:t>
-      </w:r>
-    </w:p>
-    <w:p>
-      <w:pPr>
-        <w:numPr>
-          <w:ilvl w:val="1"/>
-          <w:numId w:val="79"/>
-        </w:numPr>
-        <w:spacing w:before="100" w:beforeAutospacing="1" w:after="100" w:afterAutospacing="1" w:line="240" w:lineRule="auto"/>
-      </w:pPr>
-      <w:r>
-        <w:t xml:space="preserve">Fax (Fax line.) </w:t>
-      </w:r>
-    </w:p>
-    <w:p>
-      <w:pPr>
-        <w:pStyle w:val="Heading3"/>
-      </w:pPr>
-      <w:r>
-        <w:t>Email</w:t>
-      </w:r>
-    </w:p>
-    <w:p>
-      <w:pPr>
-        <w:pStyle w:val="Heading4"/>
-      </w:pPr>
-      <w:r>
-        <w:rPr>
-          <w:i w:val="0"/>
-          <w:iCs w:val="0"/>
-        </w:rPr>
-        <w:t>Attributes</w:t>
-      </w:r>
-    </w:p>
-    <w:p>
-      <w:pPr>
-        <w:numPr>
-          <w:ilvl w:val="0"/>
-          <w:numId w:val="80"/>
-        </w:numPr>
-        <w:spacing w:before="100" w:beforeAutospacing="1" w:after="100" w:afterAutospacing="1" w:line="240" w:lineRule="auto"/>
-      </w:pPr>
-      <w:r>
-        <w:rPr>
-          <w:b/>
-          <w:bCs/>
-        </w:rPr>
-        <w:t>Address</w:t>
-      </w:r>
-      <w:r>
-        <w:t>: Required</w:t>
-      </w:r>
-      <w:r>
-        <w:br/>
-      </w:r>
-      <w:r>
-        <w:rPr>
-          <w:i/>
-          <w:iCs/>
-        </w:rPr>
-        <w:t>EmailType</w:t>
-      </w:r>
-    </w:p>
-    <w:p>
-      <w:pPr>
-        <w:spacing w:before="100" w:beforeAutospacing="1" w:after="100" w:afterAutospacing="1"/>
-        <w:ind w:left="720"/>
-      </w:pPr>
-      <w:r>
-        <w:t>Optional email address following simplified standard email address pattern.</w:t>
-      </w:r>
-    </w:p>
-    <w:p>
-      <w:pPr>
-        <w:spacing w:before="100" w:beforeAutospacing="1" w:after="100" w:afterAutospacing="1"/>
-        <w:ind w:left="720"/>
-      </w:pPr>
-      <w:r>
-        <w:t xml:space="preserve">Pattern(s): </w:t>
-      </w:r>
-    </w:p>
-    <w:p>
-      <w:pPr>
-        <w:numPr>
-          <w:ilvl w:val="1"/>
-          <w:numId w:val="80"/>
-        </w:numPr>
-        <w:spacing w:before="100" w:beforeAutospacing="1" w:after="100" w:afterAutospacing="1" w:line="240" w:lineRule="auto"/>
-      </w:pPr>
-      <w:r>
-        <w:t>[a-zA-Z0-9._%+-]+@[a-zA-Z0-9.-]+\.[a-zA-Z]{2,24}</w:t>
-      </w:r>
-    </w:p>
-    <w:p/>
     <w:sectPr>
       <w:pgSz w:w="12240" w:h="15840"/>
       <w:pgMar w:top="1440" w:right="1440" w:bottom="1440" w:left="1440" w:header="720" w:footer="720" w:gutter="0"/>
@@ -14395,9 +14396,9 @@
 <file path=word/numbering.xml><?xml version="1.0" encoding="utf-8"?>
 <w:numbering xmlns:wpc="http://schemas.microsoft.com/office/word/2010/wordprocessingCanvas" xmlns:cx="http://schemas.microsoft.com/office/drawing/2014/chartex" xmlns:cx1="http://schemas.microsoft.com/office/drawing/2015/9/8/chartex" xmlns:cx2="http://schemas.microsoft.com/office/drawing/2015/10/21/chartex" xmlns:cx3="http://schemas.microsoft.com/office/drawing/2016/5/9/chartex" xmlns:cx4="http://schemas.microsoft.com/office/drawing/2016/5/10/chartex" xmlns:cx5="http://schemas.microsoft.com/office/drawing/2016/5/11/chartex" xmlns:cx6="http://schemas.microsoft.com/office/drawing/2016/5/12/chartex" xmlns:cx7="http://schemas.microsoft.com/office/drawing/2016/5/13/chartex" xmlns:cx8="http://schemas.microsoft.com/office/drawing/2016/5/14/chartex" xmlns:mc="http://schemas.openxmlformats.org/markup-compatibility/2006" xmlns:aink="http://schemas.microsoft.com/office/drawing/2016/ink" xmlns:am3d="http://schemas.microsoft.com/office/drawing/2017/model3d" xmlns:o="urn:schemas-microsoft-com:office:office" xmlns:r="http://schemas.openxmlformats.org/officeDocument/2006/relationships" xmlns:m="http://schemas.openxmlformats.org/officeDocument/2006/math" xmlns:v="urn:schemas-microsoft-com:vml" xmlns:wp14="http://schemas.microsoft.com/office/word/2010/wordprocessingDrawing" xmlns:wp="http://schemas.openxmlformats.org/drawingml/2006/wordprocessingDrawing" xmlns:w10="urn:schemas-microsoft-com:office:word" xmlns:w="http://schemas.openxmlformats.org/wordprocessingml/2006/main" xmlns:w14="http://schemas.microsoft.com/office/word/2010/wordml" xmlns:w15="http://schemas.microsoft.com/office/word/2012/wordml" xmlns:w16cid="http://schemas.microsoft.com/office/word/2016/wordml/cid" xmlns:w16se="http://schemas.microsoft.com/office/word/2015/wordml/symex" xmlns:wpg="http://schemas.microsoft.com/office/word/2010/wordprocessingGroup" xmlns:wpi="http://schemas.microsoft.com/office/word/2010/wordprocessingInk" xmlns:wne="http://schemas.microsoft.com/office/word/2006/wordml" xmlns:wps="http://schemas.microsoft.com/office/word/2010/wordprocessingShape" mc:Ignorable="w14 w15 w16se w16cid wp14">
   <w:abstractNum w:abstractNumId="0" w15:restartNumberingAfterBreak="0">
-    <w:nsid w:val="03C41B7A"/>
+    <w:nsid w:val="00A44962"/>
     <w:multiLevelType w:val="multilevel"/>
-    <w:tmpl w:val="7F067646"/>
+    <w:tmpl w:val="EB54ACEE"/>
     <w:lvl w:ilvl="0">
       <w:start w:val="1"/>
       <w:numFmt w:val="bullet"/>
@@ -14414,7 +14415,7 @@
         <w:sz w:val="20"/>
       </w:rPr>
     </w:lvl>
-    <w:lvl w:ilvl="1" w:tentative="1">
+    <w:lvl w:ilvl="1">
       <w:start w:val="1"/>
       <w:numFmt w:val="bullet"/>
       <w:lvlText w:val="o"/>
@@ -14544,9 +14545,9 @@
     </w:lvl>
   </w:abstractNum>
   <w:abstractNum w:abstractNumId="1" w15:restartNumberingAfterBreak="0">
-    <w:nsid w:val="0C887C3B"/>
+    <w:nsid w:val="00E45A8B"/>
     <w:multiLevelType w:val="multilevel"/>
-    <w:tmpl w:val="7D688FAA"/>
+    <w:tmpl w:val="846E062C"/>
     <w:lvl w:ilvl="0">
       <w:start w:val="1"/>
       <w:numFmt w:val="bullet"/>
@@ -14563,7 +14564,7 @@
         <w:sz w:val="20"/>
       </w:rPr>
     </w:lvl>
-    <w:lvl w:ilvl="1">
+    <w:lvl w:ilvl="1" w:tentative="1">
       <w:start w:val="1"/>
       <w:numFmt w:val="bullet"/>
       <w:lvlText w:val="o"/>
@@ -14693,9 +14694,9 @@
     </w:lvl>
   </w:abstractNum>
   <w:abstractNum w:abstractNumId="2" w15:restartNumberingAfterBreak="0">
-    <w:nsid w:val="0CC218D8"/>
+    <w:nsid w:val="03562039"/>
     <w:multiLevelType w:val="multilevel"/>
-    <w:tmpl w:val="7D708F66"/>
+    <w:tmpl w:val="C8BEC290"/>
     <w:lvl w:ilvl="0">
       <w:start w:val="1"/>
       <w:numFmt w:val="bullet"/>
@@ -14712,7 +14713,7 @@
         <w:sz w:val="20"/>
       </w:rPr>
     </w:lvl>
-    <w:lvl w:ilvl="1">
+    <w:lvl w:ilvl="1" w:tentative="1">
       <w:start w:val="1"/>
       <w:numFmt w:val="bullet"/>
       <w:lvlText w:val="o"/>
@@ -14842,9 +14843,9 @@
     </w:lvl>
   </w:abstractNum>
   <w:abstractNum w:abstractNumId="3" w15:restartNumberingAfterBreak="0">
-    <w:nsid w:val="0E0620F6"/>
+    <w:nsid w:val="038F3740"/>
     <w:multiLevelType w:val="multilevel"/>
-    <w:tmpl w:val="782EF074"/>
+    <w:tmpl w:val="8B0AA010"/>
     <w:lvl w:ilvl="0">
       <w:start w:val="1"/>
       <w:numFmt w:val="bullet"/>
@@ -14991,9 +14992,9 @@
     </w:lvl>
   </w:abstractNum>
   <w:abstractNum w:abstractNumId="4" w15:restartNumberingAfterBreak="0">
-    <w:nsid w:val="0E8071FE"/>
+    <w:nsid w:val="039643EA"/>
     <w:multiLevelType w:val="multilevel"/>
-    <w:tmpl w:val="DF682ABE"/>
+    <w:tmpl w:val="63760C88"/>
     <w:lvl w:ilvl="0">
       <w:start w:val="1"/>
       <w:numFmt w:val="bullet"/>
@@ -15010,7 +15011,7 @@
         <w:sz w:val="20"/>
       </w:rPr>
     </w:lvl>
-    <w:lvl w:ilvl="1" w:tentative="1">
+    <w:lvl w:ilvl="1">
       <w:start w:val="1"/>
       <w:numFmt w:val="bullet"/>
       <w:lvlText w:val="o"/>
@@ -15140,9 +15141,9 @@
     </w:lvl>
   </w:abstractNum>
   <w:abstractNum w:abstractNumId="5" w15:restartNumberingAfterBreak="0">
-    <w:nsid w:val="11CA3700"/>
+    <w:nsid w:val="04391F88"/>
     <w:multiLevelType w:val="multilevel"/>
-    <w:tmpl w:val="4E380F74"/>
+    <w:tmpl w:val="CB503EBC"/>
     <w:lvl w:ilvl="0">
       <w:start w:val="1"/>
       <w:numFmt w:val="bullet"/>
@@ -15289,9 +15290,9 @@
     </w:lvl>
   </w:abstractNum>
   <w:abstractNum w:abstractNumId="6" w15:restartNumberingAfterBreak="0">
-    <w:nsid w:val="17F65B7C"/>
+    <w:nsid w:val="05967A0C"/>
     <w:multiLevelType w:val="multilevel"/>
-    <w:tmpl w:val="DA4E6408"/>
+    <w:tmpl w:val="DD76932C"/>
     <w:lvl w:ilvl="0">
       <w:start w:val="1"/>
       <w:numFmt w:val="bullet"/>
@@ -15308,7 +15309,7 @@
         <w:sz w:val="20"/>
       </w:rPr>
     </w:lvl>
-    <w:lvl w:ilvl="1">
+    <w:lvl w:ilvl="1" w:tentative="1">
       <w:start w:val="1"/>
       <w:numFmt w:val="bullet"/>
       <w:lvlText w:val="o"/>
@@ -15438,9 +15439,9 @@
     </w:lvl>
   </w:abstractNum>
   <w:abstractNum w:abstractNumId="7" w15:restartNumberingAfterBreak="0">
-    <w:nsid w:val="19226954"/>
+    <w:nsid w:val="0F2B0C8F"/>
     <w:multiLevelType w:val="multilevel"/>
-    <w:tmpl w:val="153A99F0"/>
+    <w:tmpl w:val="1B16A5E0"/>
     <w:lvl w:ilvl="0">
       <w:start w:val="1"/>
       <w:numFmt w:val="bullet"/>
@@ -15457,7 +15458,7 @@
         <w:sz w:val="20"/>
       </w:rPr>
     </w:lvl>
-    <w:lvl w:ilvl="1">
+    <w:lvl w:ilvl="1" w:tentative="1">
       <w:start w:val="1"/>
       <w:numFmt w:val="bullet"/>
       <w:lvlText w:val="o"/>
@@ -15587,9 +15588,9 @@
     </w:lvl>
   </w:abstractNum>
   <w:abstractNum w:abstractNumId="8" w15:restartNumberingAfterBreak="0">
-    <w:nsid w:val="1B33324E"/>
+    <w:nsid w:val="0F3B702F"/>
     <w:multiLevelType w:val="multilevel"/>
-    <w:tmpl w:val="53A41AEC"/>
+    <w:tmpl w:val="029A1A9C"/>
     <w:lvl w:ilvl="0">
       <w:start w:val="1"/>
       <w:numFmt w:val="bullet"/>
@@ -15606,7 +15607,7 @@
         <w:sz w:val="20"/>
       </w:rPr>
     </w:lvl>
-    <w:lvl w:ilvl="1" w:tentative="1">
+    <w:lvl w:ilvl="1">
       <w:start w:val="1"/>
       <w:numFmt w:val="bullet"/>
       <w:lvlText w:val="o"/>
@@ -15736,9 +15737,9 @@
     </w:lvl>
   </w:abstractNum>
   <w:abstractNum w:abstractNumId="9" w15:restartNumberingAfterBreak="0">
-    <w:nsid w:val="1B814846"/>
+    <w:nsid w:val="0FA02AEB"/>
     <w:multiLevelType w:val="multilevel"/>
-    <w:tmpl w:val="C8809448"/>
+    <w:tmpl w:val="60A624D4"/>
     <w:lvl w:ilvl="0">
       <w:start w:val="1"/>
       <w:numFmt w:val="bullet"/>
@@ -15755,7 +15756,7 @@
         <w:sz w:val="20"/>
       </w:rPr>
     </w:lvl>
-    <w:lvl w:ilvl="1">
+    <w:lvl w:ilvl="1" w:tentative="1">
       <w:start w:val="1"/>
       <w:numFmt w:val="bullet"/>
       <w:lvlText w:val="o"/>
@@ -15885,9 +15886,9 @@
     </w:lvl>
   </w:abstractNum>
   <w:abstractNum w:abstractNumId="10" w15:restartNumberingAfterBreak="0">
-    <w:nsid w:val="1BF00DBC"/>
+    <w:nsid w:val="11297E49"/>
     <w:multiLevelType w:val="multilevel"/>
-    <w:tmpl w:val="1BC6F938"/>
+    <w:tmpl w:val="0D6C2A22"/>
     <w:lvl w:ilvl="0">
       <w:start w:val="1"/>
       <w:numFmt w:val="bullet"/>
@@ -16034,9 +16035,9 @@
     </w:lvl>
   </w:abstractNum>
   <w:abstractNum w:abstractNumId="11" w15:restartNumberingAfterBreak="0">
-    <w:nsid w:val="1C1F082D"/>
+    <w:nsid w:val="12242A4A"/>
     <w:multiLevelType w:val="multilevel"/>
-    <w:tmpl w:val="AEE28872"/>
+    <w:tmpl w:val="070E0D58"/>
     <w:lvl w:ilvl="0">
       <w:start w:val="1"/>
       <w:numFmt w:val="bullet"/>
@@ -16183,9 +16184,9 @@
     </w:lvl>
   </w:abstractNum>
   <w:abstractNum w:abstractNumId="12" w15:restartNumberingAfterBreak="0">
-    <w:nsid w:val="20CB5389"/>
+    <w:nsid w:val="12C13B39"/>
     <w:multiLevelType w:val="multilevel"/>
-    <w:tmpl w:val="FA5E8F9A"/>
+    <w:tmpl w:val="6D8633AC"/>
     <w:lvl w:ilvl="0">
       <w:start w:val="1"/>
       <w:numFmt w:val="bullet"/>
@@ -16332,9 +16333,9 @@
     </w:lvl>
   </w:abstractNum>
   <w:abstractNum w:abstractNumId="13" w15:restartNumberingAfterBreak="0">
-    <w:nsid w:val="25090719"/>
+    <w:nsid w:val="15D07249"/>
     <w:multiLevelType w:val="multilevel"/>
-    <w:tmpl w:val="E83872DC"/>
+    <w:tmpl w:val="4E685864"/>
     <w:lvl w:ilvl="0">
       <w:start w:val="1"/>
       <w:numFmt w:val="bullet"/>
@@ -16481,9 +16482,9 @@
     </w:lvl>
   </w:abstractNum>
   <w:abstractNum w:abstractNumId="14" w15:restartNumberingAfterBreak="0">
-    <w:nsid w:val="275768A3"/>
+    <w:nsid w:val="177057BC"/>
     <w:multiLevelType w:val="multilevel"/>
-    <w:tmpl w:val="2392151A"/>
+    <w:tmpl w:val="1DFA892E"/>
     <w:lvl w:ilvl="0">
       <w:start w:val="1"/>
       <w:numFmt w:val="bullet"/>
@@ -16500,7 +16501,7 @@
         <w:sz w:val="20"/>
       </w:rPr>
     </w:lvl>
-    <w:lvl w:ilvl="1" w:tentative="1">
+    <w:lvl w:ilvl="1">
       <w:start w:val="1"/>
       <w:numFmt w:val="bullet"/>
       <w:lvlText w:val="o"/>
@@ -16630,9 +16631,9 @@
     </w:lvl>
   </w:abstractNum>
   <w:abstractNum w:abstractNumId="15" w15:restartNumberingAfterBreak="0">
-    <w:nsid w:val="284F24C7"/>
+    <w:nsid w:val="193660EF"/>
     <w:multiLevelType w:val="multilevel"/>
-    <w:tmpl w:val="5FACBD8A"/>
+    <w:tmpl w:val="1D441F7E"/>
     <w:lvl w:ilvl="0">
       <w:start w:val="1"/>
       <w:numFmt w:val="bullet"/>
@@ -16779,9 +16780,9 @@
     </w:lvl>
   </w:abstractNum>
   <w:abstractNum w:abstractNumId="16" w15:restartNumberingAfterBreak="0">
-    <w:nsid w:val="2888293E"/>
+    <w:nsid w:val="1C6A3E7F"/>
     <w:multiLevelType w:val="multilevel"/>
-    <w:tmpl w:val="CF8E089A"/>
+    <w:tmpl w:val="7BFA9C84"/>
     <w:lvl w:ilvl="0">
       <w:start w:val="1"/>
       <w:numFmt w:val="bullet"/>
@@ -16798,7 +16799,7 @@
         <w:sz w:val="20"/>
       </w:rPr>
     </w:lvl>
-    <w:lvl w:ilvl="1">
+    <w:lvl w:ilvl="1" w:tentative="1">
       <w:start w:val="1"/>
       <w:numFmt w:val="bullet"/>
       <w:lvlText w:val="o"/>
@@ -16928,9 +16929,9 @@
     </w:lvl>
   </w:abstractNum>
   <w:abstractNum w:abstractNumId="17" w15:restartNumberingAfterBreak="0">
-    <w:nsid w:val="28D52760"/>
+    <w:nsid w:val="21184DB1"/>
     <w:multiLevelType w:val="multilevel"/>
-    <w:tmpl w:val="A57E5786"/>
+    <w:tmpl w:val="78C8F1DE"/>
     <w:lvl w:ilvl="0">
       <w:start w:val="1"/>
       <w:numFmt w:val="bullet"/>
@@ -17077,9 +17078,9 @@
     </w:lvl>
   </w:abstractNum>
   <w:abstractNum w:abstractNumId="18" w15:restartNumberingAfterBreak="0">
-    <w:nsid w:val="293E6000"/>
+    <w:nsid w:val="25491312"/>
     <w:multiLevelType w:val="multilevel"/>
-    <w:tmpl w:val="6B842AB4"/>
+    <w:tmpl w:val="74CC386C"/>
     <w:lvl w:ilvl="0">
       <w:start w:val="1"/>
       <w:numFmt w:val="bullet"/>
@@ -17226,9 +17227,9 @@
     </w:lvl>
   </w:abstractNum>
   <w:abstractNum w:abstractNumId="19" w15:restartNumberingAfterBreak="0">
-    <w:nsid w:val="296C4ED3"/>
+    <w:nsid w:val="267C19A2"/>
     <w:multiLevelType w:val="multilevel"/>
-    <w:tmpl w:val="956CC18A"/>
+    <w:tmpl w:val="1370ED7A"/>
     <w:lvl w:ilvl="0">
       <w:start w:val="1"/>
       <w:numFmt w:val="bullet"/>
@@ -17245,7 +17246,7 @@
         <w:sz w:val="20"/>
       </w:rPr>
     </w:lvl>
-    <w:lvl w:ilvl="1">
+    <w:lvl w:ilvl="1" w:tentative="1">
       <w:start w:val="1"/>
       <w:numFmt w:val="bullet"/>
       <w:lvlText w:val="o"/>
@@ -17375,9 +17376,9 @@
     </w:lvl>
   </w:abstractNum>
   <w:abstractNum w:abstractNumId="20" w15:restartNumberingAfterBreak="0">
-    <w:nsid w:val="2AFA6EE7"/>
+    <w:nsid w:val="26902750"/>
     <w:multiLevelType w:val="multilevel"/>
-    <w:tmpl w:val="C83EA220"/>
+    <w:tmpl w:val="E2D21A2E"/>
     <w:lvl w:ilvl="0">
       <w:start w:val="1"/>
       <w:numFmt w:val="bullet"/>
@@ -17394,7 +17395,7 @@
         <w:sz w:val="20"/>
       </w:rPr>
     </w:lvl>
-    <w:lvl w:ilvl="1" w:tentative="1">
+    <w:lvl w:ilvl="1">
       <w:start w:val="1"/>
       <w:numFmt w:val="bullet"/>
       <w:lvlText w:val="o"/>
@@ -17524,9 +17525,9 @@
     </w:lvl>
   </w:abstractNum>
   <w:abstractNum w:abstractNumId="21" w15:restartNumberingAfterBreak="0">
-    <w:nsid w:val="2B0B6D21"/>
+    <w:nsid w:val="28341311"/>
     <w:multiLevelType w:val="multilevel"/>
-    <w:tmpl w:val="A2947BE6"/>
+    <w:tmpl w:val="438CA4A4"/>
     <w:lvl w:ilvl="0">
       <w:start w:val="1"/>
       <w:numFmt w:val="bullet"/>
@@ -17673,9 +17674,9 @@
     </w:lvl>
   </w:abstractNum>
   <w:abstractNum w:abstractNumId="22" w15:restartNumberingAfterBreak="0">
-    <w:nsid w:val="2CAD297C"/>
+    <w:nsid w:val="29E319C9"/>
     <w:multiLevelType w:val="multilevel"/>
-    <w:tmpl w:val="4EB009F6"/>
+    <w:tmpl w:val="DA548BB8"/>
     <w:lvl w:ilvl="0">
       <w:start w:val="1"/>
       <w:numFmt w:val="bullet"/>
@@ -17822,9 +17823,9 @@
     </w:lvl>
   </w:abstractNum>
   <w:abstractNum w:abstractNumId="23" w15:restartNumberingAfterBreak="0">
-    <w:nsid w:val="2F964F81"/>
+    <w:nsid w:val="2C0F6EC4"/>
     <w:multiLevelType w:val="multilevel"/>
-    <w:tmpl w:val="A4C464C0"/>
+    <w:tmpl w:val="5D2AA48C"/>
     <w:lvl w:ilvl="0">
       <w:start w:val="1"/>
       <w:numFmt w:val="bullet"/>
@@ -17971,9 +17972,9 @@
     </w:lvl>
   </w:abstractNum>
   <w:abstractNum w:abstractNumId="24" w15:restartNumberingAfterBreak="0">
-    <w:nsid w:val="3090326C"/>
+    <w:nsid w:val="2C8518C4"/>
     <w:multiLevelType w:val="multilevel"/>
-    <w:tmpl w:val="35C4E91A"/>
+    <w:tmpl w:val="95F4612A"/>
     <w:lvl w:ilvl="0">
       <w:start w:val="1"/>
       <w:numFmt w:val="bullet"/>
@@ -18120,9 +18121,9 @@
     </w:lvl>
   </w:abstractNum>
   <w:abstractNum w:abstractNumId="25" w15:restartNumberingAfterBreak="0">
-    <w:nsid w:val="30A96DEC"/>
+    <w:nsid w:val="32701ED7"/>
     <w:multiLevelType w:val="multilevel"/>
-    <w:tmpl w:val="88826BB2"/>
+    <w:tmpl w:val="AEFEBCD6"/>
     <w:lvl w:ilvl="0">
       <w:start w:val="1"/>
       <w:numFmt w:val="bullet"/>
@@ -18269,9 +18270,9 @@
     </w:lvl>
   </w:abstractNum>
   <w:abstractNum w:abstractNumId="26" w15:restartNumberingAfterBreak="0">
-    <w:nsid w:val="310711B1"/>
+    <w:nsid w:val="32855F71"/>
     <w:multiLevelType w:val="multilevel"/>
-    <w:tmpl w:val="E17E480A"/>
+    <w:tmpl w:val="91F00B54"/>
     <w:lvl w:ilvl="0">
       <w:start w:val="1"/>
       <w:numFmt w:val="bullet"/>
@@ -18288,7 +18289,7 @@
         <w:sz w:val="20"/>
       </w:rPr>
     </w:lvl>
-    <w:lvl w:ilvl="1" w:tentative="1">
+    <w:lvl w:ilvl="1">
       <w:start w:val="1"/>
       <w:numFmt w:val="bullet"/>
       <w:lvlText w:val="o"/>
@@ -18418,9 +18419,9 @@
     </w:lvl>
   </w:abstractNum>
   <w:abstractNum w:abstractNumId="27" w15:restartNumberingAfterBreak="0">
-    <w:nsid w:val="31293621"/>
+    <w:nsid w:val="32E81BAF"/>
     <w:multiLevelType w:val="multilevel"/>
-    <w:tmpl w:val="BE0C7A06"/>
+    <w:tmpl w:val="6F162118"/>
     <w:lvl w:ilvl="0">
       <w:start w:val="1"/>
       <w:numFmt w:val="bullet"/>
@@ -18567,9 +18568,9 @@
     </w:lvl>
   </w:abstractNum>
   <w:abstractNum w:abstractNumId="28" w15:restartNumberingAfterBreak="0">
-    <w:nsid w:val="321C2561"/>
+    <w:nsid w:val="34F135A4"/>
     <w:multiLevelType w:val="multilevel"/>
-    <w:tmpl w:val="5F7A5C7E"/>
+    <w:tmpl w:val="0AFCDEB4"/>
     <w:lvl w:ilvl="0">
       <w:start w:val="1"/>
       <w:numFmt w:val="bullet"/>
@@ -18586,7 +18587,7 @@
         <w:sz w:val="20"/>
       </w:rPr>
     </w:lvl>
-    <w:lvl w:ilvl="1" w:tentative="1">
+    <w:lvl w:ilvl="1">
       <w:start w:val="1"/>
       <w:numFmt w:val="bullet"/>
       <w:lvlText w:val="o"/>
@@ -18716,9 +18717,9 @@
     </w:lvl>
   </w:abstractNum>
   <w:abstractNum w:abstractNumId="29" w15:restartNumberingAfterBreak="0">
-    <w:nsid w:val="36163A34"/>
+    <w:nsid w:val="35B356C7"/>
     <w:multiLevelType w:val="multilevel"/>
-    <w:tmpl w:val="170EDCEC"/>
+    <w:tmpl w:val="CB08AAD2"/>
     <w:lvl w:ilvl="0">
       <w:start w:val="1"/>
       <w:numFmt w:val="bullet"/>
@@ -18865,9 +18866,9 @@
     </w:lvl>
   </w:abstractNum>
   <w:abstractNum w:abstractNumId="30" w15:restartNumberingAfterBreak="0">
-    <w:nsid w:val="364A7B05"/>
+    <w:nsid w:val="36C60B0B"/>
     <w:multiLevelType w:val="multilevel"/>
-    <w:tmpl w:val="83EA501A"/>
+    <w:tmpl w:val="ABE02BDE"/>
     <w:lvl w:ilvl="0">
       <w:start w:val="1"/>
       <w:numFmt w:val="bullet"/>
@@ -18884,7 +18885,7 @@
         <w:sz w:val="20"/>
       </w:rPr>
     </w:lvl>
-    <w:lvl w:ilvl="1">
+    <w:lvl w:ilvl="1" w:tentative="1">
       <w:start w:val="1"/>
       <w:numFmt w:val="bullet"/>
       <w:lvlText w:val="o"/>
@@ -19014,9 +19015,9 @@
     </w:lvl>
   </w:abstractNum>
   <w:abstractNum w:abstractNumId="31" w15:restartNumberingAfterBreak="0">
-    <w:nsid w:val="379040BE"/>
+    <w:nsid w:val="383E58E4"/>
     <w:multiLevelType w:val="multilevel"/>
-    <w:tmpl w:val="FAE6E166"/>
+    <w:tmpl w:val="F358F9F4"/>
     <w:lvl w:ilvl="0">
       <w:start w:val="1"/>
       <w:numFmt w:val="bullet"/>
@@ -19033,7 +19034,7 @@
         <w:sz w:val="20"/>
       </w:rPr>
     </w:lvl>
-    <w:lvl w:ilvl="1" w:tentative="1">
+    <w:lvl w:ilvl="1">
       <w:start w:val="1"/>
       <w:numFmt w:val="bullet"/>
       <w:lvlText w:val="o"/>
@@ -19163,9 +19164,9 @@
     </w:lvl>
   </w:abstractNum>
   <w:abstractNum w:abstractNumId="32" w15:restartNumberingAfterBreak="0">
-    <w:nsid w:val="3A447A24"/>
+    <w:nsid w:val="3D1458B0"/>
     <w:multiLevelType w:val="multilevel"/>
-    <w:tmpl w:val="F2707294"/>
+    <w:tmpl w:val="4F4C8BDC"/>
     <w:lvl w:ilvl="0">
       <w:start w:val="1"/>
       <w:numFmt w:val="bullet"/>
@@ -19182,7 +19183,7 @@
         <w:sz w:val="20"/>
       </w:rPr>
     </w:lvl>
-    <w:lvl w:ilvl="1">
+    <w:lvl w:ilvl="1" w:tentative="1">
       <w:start w:val="1"/>
       <w:numFmt w:val="bullet"/>
       <w:lvlText w:val="o"/>
@@ -19312,9 +19313,9 @@
     </w:lvl>
   </w:abstractNum>
   <w:abstractNum w:abstractNumId="33" w15:restartNumberingAfterBreak="0">
-    <w:nsid w:val="3F5026FE"/>
+    <w:nsid w:val="3D3F6693"/>
     <w:multiLevelType w:val="multilevel"/>
-    <w:tmpl w:val="0C78B802"/>
+    <w:tmpl w:val="CB0E5180"/>
     <w:lvl w:ilvl="0">
       <w:start w:val="1"/>
       <w:numFmt w:val="bullet"/>
@@ -19461,9 +19462,9 @@
     </w:lvl>
   </w:abstractNum>
   <w:abstractNum w:abstractNumId="34" w15:restartNumberingAfterBreak="0">
-    <w:nsid w:val="424F0145"/>
+    <w:nsid w:val="3DF8127C"/>
     <w:multiLevelType w:val="multilevel"/>
-    <w:tmpl w:val="C2F85906"/>
+    <w:tmpl w:val="B9987E70"/>
     <w:lvl w:ilvl="0">
       <w:start w:val="1"/>
       <w:numFmt w:val="bullet"/>
@@ -19610,9 +19611,9 @@
     </w:lvl>
   </w:abstractNum>
   <w:abstractNum w:abstractNumId="35" w15:restartNumberingAfterBreak="0">
-    <w:nsid w:val="44B80440"/>
+    <w:nsid w:val="3E557BCA"/>
     <w:multiLevelType w:val="multilevel"/>
-    <w:tmpl w:val="73EEF24C"/>
+    <w:tmpl w:val="93442CA4"/>
     <w:lvl w:ilvl="0">
       <w:start w:val="1"/>
       <w:numFmt w:val="bullet"/>
@@ -19759,9 +19760,9 @@
     </w:lvl>
   </w:abstractNum>
   <w:abstractNum w:abstractNumId="36" w15:restartNumberingAfterBreak="0">
-    <w:nsid w:val="463948AC"/>
+    <w:nsid w:val="3F0152BE"/>
     <w:multiLevelType w:val="multilevel"/>
-    <w:tmpl w:val="6D7C9D66"/>
+    <w:tmpl w:val="F246F134"/>
     <w:lvl w:ilvl="0">
       <w:start w:val="1"/>
       <w:numFmt w:val="bullet"/>
@@ -19778,7 +19779,7 @@
         <w:sz w:val="20"/>
       </w:rPr>
     </w:lvl>
-    <w:lvl w:ilvl="1" w:tentative="1">
+    <w:lvl w:ilvl="1">
       <w:start w:val="1"/>
       <w:numFmt w:val="bullet"/>
       <w:lvlText w:val="o"/>
@@ -19908,9 +19909,9 @@
     </w:lvl>
   </w:abstractNum>
   <w:abstractNum w:abstractNumId="37" w15:restartNumberingAfterBreak="0">
-    <w:nsid w:val="4B7226E3"/>
+    <w:nsid w:val="4044342E"/>
     <w:multiLevelType w:val="multilevel"/>
-    <w:tmpl w:val="F8988A66"/>
+    <w:tmpl w:val="EE28FAA8"/>
     <w:lvl w:ilvl="0">
       <w:start w:val="1"/>
       <w:numFmt w:val="bullet"/>
@@ -20057,9 +20058,9 @@
     </w:lvl>
   </w:abstractNum>
   <w:abstractNum w:abstractNumId="38" w15:restartNumberingAfterBreak="0">
-    <w:nsid w:val="4C9E0A16"/>
+    <w:nsid w:val="40F700A0"/>
     <w:multiLevelType w:val="multilevel"/>
-    <w:tmpl w:val="5E206FA4"/>
+    <w:tmpl w:val="716EE4AE"/>
     <w:lvl w:ilvl="0">
       <w:start w:val="1"/>
       <w:numFmt w:val="bullet"/>
@@ -20076,7 +20077,7 @@
         <w:sz w:val="20"/>
       </w:rPr>
     </w:lvl>
-    <w:lvl w:ilvl="1" w:tentative="1">
+    <w:lvl w:ilvl="1">
       <w:start w:val="1"/>
       <w:numFmt w:val="bullet"/>
       <w:lvlText w:val="o"/>
@@ -20206,9 +20207,9 @@
     </w:lvl>
   </w:abstractNum>
   <w:abstractNum w:abstractNumId="39" w15:restartNumberingAfterBreak="0">
-    <w:nsid w:val="4CCC711A"/>
+    <w:nsid w:val="4235287C"/>
     <w:multiLevelType w:val="multilevel"/>
-    <w:tmpl w:val="81E250CC"/>
+    <w:tmpl w:val="89668DF0"/>
     <w:lvl w:ilvl="0">
       <w:start w:val="1"/>
       <w:numFmt w:val="bullet"/>
@@ -20355,9 +20356,9 @@
     </w:lvl>
   </w:abstractNum>
   <w:abstractNum w:abstractNumId="40" w15:restartNumberingAfterBreak="0">
-    <w:nsid w:val="4D561A50"/>
+    <w:nsid w:val="42BE3F97"/>
     <w:multiLevelType w:val="multilevel"/>
-    <w:tmpl w:val="3BF0CFCC"/>
+    <w:tmpl w:val="7402F788"/>
     <w:lvl w:ilvl="0">
       <w:start w:val="1"/>
       <w:numFmt w:val="bullet"/>
@@ -20504,9 +20505,9 @@
     </w:lvl>
   </w:abstractNum>
   <w:abstractNum w:abstractNumId="41" w15:restartNumberingAfterBreak="0">
-    <w:nsid w:val="4D5B580E"/>
+    <w:nsid w:val="449C69F2"/>
     <w:multiLevelType w:val="multilevel"/>
-    <w:tmpl w:val="C15EE264"/>
+    <w:tmpl w:val="652806A8"/>
     <w:lvl w:ilvl="0">
       <w:start w:val="1"/>
       <w:numFmt w:val="bullet"/>
@@ -20653,9 +20654,9 @@
     </w:lvl>
   </w:abstractNum>
   <w:abstractNum w:abstractNumId="42" w15:restartNumberingAfterBreak="0">
-    <w:nsid w:val="4E3B7CE2"/>
+    <w:nsid w:val="44A82EF2"/>
     <w:multiLevelType w:val="multilevel"/>
-    <w:tmpl w:val="56B01894"/>
+    <w:tmpl w:val="6F9E8BAA"/>
     <w:lvl w:ilvl="0">
       <w:start w:val="1"/>
       <w:numFmt w:val="bullet"/>
@@ -20672,7 +20673,7 @@
         <w:sz w:val="20"/>
       </w:rPr>
     </w:lvl>
-    <w:lvl w:ilvl="1">
+    <w:lvl w:ilvl="1" w:tentative="1">
       <w:start w:val="1"/>
       <w:numFmt w:val="bullet"/>
       <w:lvlText w:val="o"/>
@@ -20802,9 +20803,9 @@
     </w:lvl>
   </w:abstractNum>
   <w:abstractNum w:abstractNumId="43" w15:restartNumberingAfterBreak="0">
-    <w:nsid w:val="500169A2"/>
+    <w:nsid w:val="45923BF3"/>
     <w:multiLevelType w:val="multilevel"/>
-    <w:tmpl w:val="500EBB5C"/>
+    <w:tmpl w:val="565A1F3C"/>
     <w:lvl w:ilvl="0">
       <w:start w:val="1"/>
       <w:numFmt w:val="bullet"/>
@@ -20951,9 +20952,9 @@
     </w:lvl>
   </w:abstractNum>
   <w:abstractNum w:abstractNumId="44" w15:restartNumberingAfterBreak="0">
-    <w:nsid w:val="513F219A"/>
+    <w:nsid w:val="46585B16"/>
     <w:multiLevelType w:val="multilevel"/>
-    <w:tmpl w:val="894CD31E"/>
+    <w:tmpl w:val="5F1AFE14"/>
     <w:lvl w:ilvl="0">
       <w:start w:val="1"/>
       <w:numFmt w:val="bullet"/>
@@ -21100,9 +21101,9 @@
     </w:lvl>
   </w:abstractNum>
   <w:abstractNum w:abstractNumId="45" w15:restartNumberingAfterBreak="0">
-    <w:nsid w:val="52694ADA"/>
+    <w:nsid w:val="467C5220"/>
     <w:multiLevelType w:val="multilevel"/>
-    <w:tmpl w:val="AB8A40A8"/>
+    <w:tmpl w:val="C2FA8796"/>
     <w:lvl w:ilvl="0">
       <w:start w:val="1"/>
       <w:numFmt w:val="bullet"/>
@@ -21249,9 +21250,9 @@
     </w:lvl>
   </w:abstractNum>
   <w:abstractNum w:abstractNumId="46" w15:restartNumberingAfterBreak="0">
-    <w:nsid w:val="543A0D30"/>
+    <w:nsid w:val="4690572A"/>
     <w:multiLevelType w:val="multilevel"/>
-    <w:tmpl w:val="364C9034"/>
+    <w:tmpl w:val="7868968A"/>
     <w:lvl w:ilvl="0">
       <w:start w:val="1"/>
       <w:numFmt w:val="bullet"/>
@@ -21398,9 +21399,9 @@
     </w:lvl>
   </w:abstractNum>
   <w:abstractNum w:abstractNumId="47" w15:restartNumberingAfterBreak="0">
-    <w:nsid w:val="54771DB1"/>
+    <w:nsid w:val="490461B0"/>
     <w:multiLevelType w:val="multilevel"/>
-    <w:tmpl w:val="A47828D2"/>
+    <w:tmpl w:val="E1FADBCC"/>
     <w:lvl w:ilvl="0">
       <w:start w:val="1"/>
       <w:numFmt w:val="bullet"/>
@@ -21547,9 +21548,9 @@
     </w:lvl>
   </w:abstractNum>
   <w:abstractNum w:abstractNumId="48" w15:restartNumberingAfterBreak="0">
-    <w:nsid w:val="58382086"/>
+    <w:nsid w:val="49B67F0B"/>
     <w:multiLevelType w:val="multilevel"/>
-    <w:tmpl w:val="E78CAAC2"/>
+    <w:tmpl w:val="26F6185E"/>
     <w:lvl w:ilvl="0">
       <w:start w:val="1"/>
       <w:numFmt w:val="bullet"/>
@@ -21696,9 +21697,9 @@
     </w:lvl>
   </w:abstractNum>
   <w:abstractNum w:abstractNumId="49" w15:restartNumberingAfterBreak="0">
-    <w:nsid w:val="595D1339"/>
+    <w:nsid w:val="4A3634E7"/>
     <w:multiLevelType w:val="multilevel"/>
-    <w:tmpl w:val="45CC148A"/>
+    <w:tmpl w:val="6E620D2A"/>
     <w:lvl w:ilvl="0">
       <w:start w:val="1"/>
       <w:numFmt w:val="bullet"/>
@@ -21715,7 +21716,7 @@
         <w:sz w:val="20"/>
       </w:rPr>
     </w:lvl>
-    <w:lvl w:ilvl="1">
+    <w:lvl w:ilvl="1" w:tentative="1">
       <w:start w:val="1"/>
       <w:numFmt w:val="bullet"/>
       <w:lvlText w:val="o"/>
@@ -21845,9 +21846,9 @@
     </w:lvl>
   </w:abstractNum>
   <w:abstractNum w:abstractNumId="50" w15:restartNumberingAfterBreak="0">
-    <w:nsid w:val="59B427D5"/>
+    <w:nsid w:val="4B8A2E51"/>
     <w:multiLevelType w:val="multilevel"/>
-    <w:tmpl w:val="9E464DA0"/>
+    <w:tmpl w:val="17C664CA"/>
     <w:lvl w:ilvl="0">
       <w:start w:val="1"/>
       <w:numFmt w:val="bullet"/>
@@ -21994,9 +21995,9 @@
     </w:lvl>
   </w:abstractNum>
   <w:abstractNum w:abstractNumId="51" w15:restartNumberingAfterBreak="0">
-    <w:nsid w:val="59CF24FC"/>
+    <w:nsid w:val="4BAD60D0"/>
     <w:multiLevelType w:val="multilevel"/>
-    <w:tmpl w:val="17522D2A"/>
+    <w:tmpl w:val="99864AB0"/>
     <w:lvl w:ilvl="0">
       <w:start w:val="1"/>
       <w:numFmt w:val="bullet"/>
@@ -22143,9 +22144,9 @@
     </w:lvl>
   </w:abstractNum>
   <w:abstractNum w:abstractNumId="52" w15:restartNumberingAfterBreak="0">
-    <w:nsid w:val="5A496706"/>
+    <w:nsid w:val="4F326851"/>
     <w:multiLevelType w:val="multilevel"/>
-    <w:tmpl w:val="62E6768C"/>
+    <w:tmpl w:val="88D6F42C"/>
     <w:lvl w:ilvl="0">
       <w:start w:val="1"/>
       <w:numFmt w:val="bullet"/>
@@ -22162,7 +22163,7 @@
         <w:sz w:val="20"/>
       </w:rPr>
     </w:lvl>
-    <w:lvl w:ilvl="1" w:tentative="1">
+    <w:lvl w:ilvl="1">
       <w:start w:val="1"/>
       <w:numFmt w:val="bullet"/>
       <w:lvlText w:val="o"/>
@@ -22292,9 +22293,9 @@
     </w:lvl>
   </w:abstractNum>
   <w:abstractNum w:abstractNumId="53" w15:restartNumberingAfterBreak="0">
-    <w:nsid w:val="5B4060AB"/>
+    <w:nsid w:val="50F51EC9"/>
     <w:multiLevelType w:val="multilevel"/>
-    <w:tmpl w:val="90629CE0"/>
+    <w:tmpl w:val="65C6D3A0"/>
     <w:lvl w:ilvl="0">
       <w:start w:val="1"/>
       <w:numFmt w:val="bullet"/>
@@ -22441,9 +22442,9 @@
     </w:lvl>
   </w:abstractNum>
   <w:abstractNum w:abstractNumId="54" w15:restartNumberingAfterBreak="0">
-    <w:nsid w:val="5B83030B"/>
+    <w:nsid w:val="515C7AE0"/>
     <w:multiLevelType w:val="multilevel"/>
-    <w:tmpl w:val="D4F073D4"/>
+    <w:tmpl w:val="86E0E0C0"/>
     <w:lvl w:ilvl="0">
       <w:start w:val="1"/>
       <w:numFmt w:val="bullet"/>
@@ -22460,7 +22461,7 @@
         <w:sz w:val="20"/>
       </w:rPr>
     </w:lvl>
-    <w:lvl w:ilvl="1">
+    <w:lvl w:ilvl="1" w:tentative="1">
       <w:start w:val="1"/>
       <w:numFmt w:val="bullet"/>
       <w:lvlText w:val="o"/>
@@ -22590,9 +22591,9 @@
     </w:lvl>
   </w:abstractNum>
   <w:abstractNum w:abstractNumId="55" w15:restartNumberingAfterBreak="0">
-    <w:nsid w:val="5E965DC1"/>
+    <w:nsid w:val="578E18C5"/>
     <w:multiLevelType w:val="multilevel"/>
-    <w:tmpl w:val="F3906F44"/>
+    <w:tmpl w:val="F218237A"/>
     <w:lvl w:ilvl="0">
       <w:start w:val="1"/>
       <w:numFmt w:val="bullet"/>
@@ -22609,7 +22610,7 @@
         <w:sz w:val="20"/>
       </w:rPr>
     </w:lvl>
-    <w:lvl w:ilvl="1" w:tentative="1">
+    <w:lvl w:ilvl="1">
       <w:start w:val="1"/>
       <w:numFmt w:val="bullet"/>
       <w:lvlText w:val="o"/>
@@ -22739,9 +22740,9 @@
     </w:lvl>
   </w:abstractNum>
   <w:abstractNum w:abstractNumId="56" w15:restartNumberingAfterBreak="0">
-    <w:nsid w:val="5ECD1910"/>
+    <w:nsid w:val="5BB57197"/>
     <w:multiLevelType w:val="multilevel"/>
-    <w:tmpl w:val="572A486E"/>
+    <w:tmpl w:val="098ECEB8"/>
     <w:lvl w:ilvl="0">
       <w:start w:val="1"/>
       <w:numFmt w:val="bullet"/>
@@ -22758,7 +22759,7 @@
         <w:sz w:val="20"/>
       </w:rPr>
     </w:lvl>
-    <w:lvl w:ilvl="1">
+    <w:lvl w:ilvl="1" w:tentative="1">
       <w:start w:val="1"/>
       <w:numFmt w:val="bullet"/>
       <w:lvlText w:val="o"/>
@@ -22888,9 +22889,9 @@
     </w:lvl>
   </w:abstractNum>
   <w:abstractNum w:abstractNumId="57" w15:restartNumberingAfterBreak="0">
-    <w:nsid w:val="606C5D63"/>
+    <w:nsid w:val="5BCE2FF3"/>
     <w:multiLevelType w:val="multilevel"/>
-    <w:tmpl w:val="C57E16EE"/>
+    <w:tmpl w:val="6FB0484C"/>
     <w:lvl w:ilvl="0">
       <w:start w:val="1"/>
       <w:numFmt w:val="bullet"/>
@@ -23037,9 +23038,9 @@
     </w:lvl>
   </w:abstractNum>
   <w:abstractNum w:abstractNumId="58" w15:restartNumberingAfterBreak="0">
-    <w:nsid w:val="60D633B1"/>
+    <w:nsid w:val="5E5829A1"/>
     <w:multiLevelType w:val="multilevel"/>
-    <w:tmpl w:val="ADECC750"/>
+    <w:tmpl w:val="5F26CCE0"/>
     <w:lvl w:ilvl="0">
       <w:start w:val="1"/>
       <w:numFmt w:val="bullet"/>
@@ -23056,7 +23057,7 @@
         <w:sz w:val="20"/>
       </w:rPr>
     </w:lvl>
-    <w:lvl w:ilvl="1" w:tentative="1">
+    <w:lvl w:ilvl="1">
       <w:start w:val="1"/>
       <w:numFmt w:val="bullet"/>
       <w:lvlText w:val="o"/>
@@ -23186,9 +23187,9 @@
     </w:lvl>
   </w:abstractNum>
   <w:abstractNum w:abstractNumId="59" w15:restartNumberingAfterBreak="0">
-    <w:nsid w:val="60E2076C"/>
+    <w:nsid w:val="5E6924D9"/>
     <w:multiLevelType w:val="multilevel"/>
-    <w:tmpl w:val="B8845372"/>
+    <w:tmpl w:val="CA1C12EE"/>
     <w:lvl w:ilvl="0">
       <w:start w:val="1"/>
       <w:numFmt w:val="bullet"/>
@@ -23335,9 +23336,9 @@
     </w:lvl>
   </w:abstractNum>
   <w:abstractNum w:abstractNumId="60" w15:restartNumberingAfterBreak="0">
-    <w:nsid w:val="61AD05F8"/>
+    <w:nsid w:val="61E546E6"/>
     <w:multiLevelType w:val="multilevel"/>
-    <w:tmpl w:val="560ECA0A"/>
+    <w:tmpl w:val="58B20226"/>
     <w:lvl w:ilvl="0">
       <w:start w:val="1"/>
       <w:numFmt w:val="bullet"/>
@@ -23354,7 +23355,7 @@
         <w:sz w:val="20"/>
       </w:rPr>
     </w:lvl>
-    <w:lvl w:ilvl="1" w:tentative="1">
+    <w:lvl w:ilvl="1">
       <w:start w:val="1"/>
       <w:numFmt w:val="bullet"/>
       <w:lvlText w:val="o"/>
@@ -23484,9 +23485,9 @@
     </w:lvl>
   </w:abstractNum>
   <w:abstractNum w:abstractNumId="61" w15:restartNumberingAfterBreak="0">
-    <w:nsid w:val="642768D5"/>
+    <w:nsid w:val="63C373CB"/>
     <w:multiLevelType w:val="multilevel"/>
-    <w:tmpl w:val="E3B2AC96"/>
+    <w:tmpl w:val="053C454C"/>
     <w:lvl w:ilvl="0">
       <w:start w:val="1"/>
       <w:numFmt w:val="bullet"/>
@@ -23633,9 +23634,9 @@
     </w:lvl>
   </w:abstractNum>
   <w:abstractNum w:abstractNumId="62" w15:restartNumberingAfterBreak="0">
-    <w:nsid w:val="65EB3EE3"/>
+    <w:nsid w:val="6437547C"/>
     <w:multiLevelType w:val="multilevel"/>
-    <w:tmpl w:val="A1408B4C"/>
+    <w:tmpl w:val="BB148016"/>
     <w:lvl w:ilvl="0">
       <w:start w:val="1"/>
       <w:numFmt w:val="bullet"/>
@@ -23782,9 +23783,9 @@
     </w:lvl>
   </w:abstractNum>
   <w:abstractNum w:abstractNumId="63" w15:restartNumberingAfterBreak="0">
-    <w:nsid w:val="66C2734F"/>
+    <w:nsid w:val="67A02273"/>
     <w:multiLevelType w:val="multilevel"/>
-    <w:tmpl w:val="FC5CDA3A"/>
+    <w:tmpl w:val="823227A4"/>
     <w:lvl w:ilvl="0">
       <w:start w:val="1"/>
       <w:numFmt w:val="bullet"/>
@@ -23801,7 +23802,7 @@
         <w:sz w:val="20"/>
       </w:rPr>
     </w:lvl>
-    <w:lvl w:ilvl="1">
+    <w:lvl w:ilvl="1" w:tentative="1">
       <w:start w:val="1"/>
       <w:numFmt w:val="bullet"/>
       <w:lvlText w:val="o"/>
@@ -23931,9 +23932,9 @@
     </w:lvl>
   </w:abstractNum>
   <w:abstractNum w:abstractNumId="64" w15:restartNumberingAfterBreak="0">
-    <w:nsid w:val="69CB6D2B"/>
+    <w:nsid w:val="6853079A"/>
     <w:multiLevelType w:val="multilevel"/>
-    <w:tmpl w:val="AF723152"/>
+    <w:tmpl w:val="BF6891DA"/>
     <w:lvl w:ilvl="0">
       <w:start w:val="1"/>
       <w:numFmt w:val="bullet"/>
@@ -24080,9 +24081,9 @@
     </w:lvl>
   </w:abstractNum>
   <w:abstractNum w:abstractNumId="65" w15:restartNumberingAfterBreak="0">
-    <w:nsid w:val="69FD6467"/>
+    <w:nsid w:val="6A2D02C4"/>
     <w:multiLevelType w:val="multilevel"/>
-    <w:tmpl w:val="2C74B01C"/>
+    <w:tmpl w:val="85E2A808"/>
     <w:lvl w:ilvl="0">
       <w:start w:val="1"/>
       <w:numFmt w:val="bullet"/>
@@ -24229,9 +24230,9 @@
     </w:lvl>
   </w:abstractNum>
   <w:abstractNum w:abstractNumId="66" w15:restartNumberingAfterBreak="0">
-    <w:nsid w:val="6A6C7A06"/>
+    <w:nsid w:val="6A9C268E"/>
     <w:multiLevelType w:val="multilevel"/>
-    <w:tmpl w:val="36A25982"/>
+    <w:tmpl w:val="A1E0BDB8"/>
     <w:lvl w:ilvl="0">
       <w:start w:val="1"/>
       <w:numFmt w:val="bullet"/>
@@ -24248,7 +24249,7 @@
         <w:sz w:val="20"/>
       </w:rPr>
     </w:lvl>
-    <w:lvl w:ilvl="1">
+    <w:lvl w:ilvl="1" w:tentative="1">
       <w:start w:val="1"/>
       <w:numFmt w:val="bullet"/>
       <w:lvlText w:val="o"/>
@@ -24378,9 +24379,9 @@
     </w:lvl>
   </w:abstractNum>
   <w:abstractNum w:abstractNumId="67" w15:restartNumberingAfterBreak="0">
-    <w:nsid w:val="6B11297D"/>
+    <w:nsid w:val="70B6399C"/>
     <w:multiLevelType w:val="multilevel"/>
-    <w:tmpl w:val="CA083900"/>
+    <w:tmpl w:val="CB8C75F6"/>
     <w:lvl w:ilvl="0">
       <w:start w:val="1"/>
       <w:numFmt w:val="bullet"/>
@@ -24527,9 +24528,9 @@
     </w:lvl>
   </w:abstractNum>
   <w:abstractNum w:abstractNumId="68" w15:restartNumberingAfterBreak="0">
-    <w:nsid w:val="6C67703F"/>
+    <w:nsid w:val="71FC207B"/>
     <w:multiLevelType w:val="multilevel"/>
-    <w:tmpl w:val="E706817A"/>
+    <w:tmpl w:val="8604C68A"/>
     <w:lvl w:ilvl="0">
       <w:start w:val="1"/>
       <w:numFmt w:val="bullet"/>
@@ -24546,7 +24547,7 @@
         <w:sz w:val="20"/>
       </w:rPr>
     </w:lvl>
-    <w:lvl w:ilvl="1">
+    <w:lvl w:ilvl="1" w:tentative="1">
       <w:start w:val="1"/>
       <w:numFmt w:val="bullet"/>
       <w:lvlText w:val="o"/>
@@ -24676,9 +24677,9 @@
     </w:lvl>
   </w:abstractNum>
   <w:abstractNum w:abstractNumId="69" w15:restartNumberingAfterBreak="0">
-    <w:nsid w:val="6E8F22E9"/>
+    <w:nsid w:val="73CB0F89"/>
     <w:multiLevelType w:val="multilevel"/>
-    <w:tmpl w:val="E514CB4A"/>
+    <w:tmpl w:val="3FDC24CE"/>
     <w:lvl w:ilvl="0">
       <w:start w:val="1"/>
       <w:numFmt w:val="bullet"/>
@@ -24825,9 +24826,9 @@
     </w:lvl>
   </w:abstractNum>
   <w:abstractNum w:abstractNumId="70" w15:restartNumberingAfterBreak="0">
-    <w:nsid w:val="6ECE1373"/>
+    <w:nsid w:val="74A81E3C"/>
     <w:multiLevelType w:val="multilevel"/>
-    <w:tmpl w:val="B186F310"/>
+    <w:tmpl w:val="4E0A28AC"/>
     <w:lvl w:ilvl="0">
       <w:start w:val="1"/>
       <w:numFmt w:val="bullet"/>
@@ -24974,9 +24975,9 @@
     </w:lvl>
   </w:abstractNum>
   <w:abstractNum w:abstractNumId="71" w15:restartNumberingAfterBreak="0">
-    <w:nsid w:val="6F1429CB"/>
+    <w:nsid w:val="764057F7"/>
     <w:multiLevelType w:val="multilevel"/>
-    <w:tmpl w:val="04AA3FDC"/>
+    <w:tmpl w:val="CBC83BE4"/>
     <w:lvl w:ilvl="0">
       <w:start w:val="1"/>
       <w:numFmt w:val="bullet"/>
@@ -25123,9 +25124,9 @@
     </w:lvl>
   </w:abstractNum>
   <w:abstractNum w:abstractNumId="72" w15:restartNumberingAfterBreak="0">
-    <w:nsid w:val="71FB0882"/>
+    <w:nsid w:val="785D671D"/>
     <w:multiLevelType w:val="multilevel"/>
-    <w:tmpl w:val="4DAC47CC"/>
+    <w:tmpl w:val="1836409E"/>
     <w:lvl w:ilvl="0">
       <w:start w:val="1"/>
       <w:numFmt w:val="bullet"/>
@@ -25272,9 +25273,9 @@
     </w:lvl>
   </w:abstractNum>
   <w:abstractNum w:abstractNumId="73" w15:restartNumberingAfterBreak="0">
-    <w:nsid w:val="723D56E7"/>
+    <w:nsid w:val="794344C7"/>
     <w:multiLevelType w:val="multilevel"/>
-    <w:tmpl w:val="664A863C"/>
+    <w:tmpl w:val="AFACC9F6"/>
     <w:lvl w:ilvl="0">
       <w:start w:val="1"/>
       <w:numFmt w:val="bullet"/>
@@ -25291,7 +25292,7 @@
         <w:sz w:val="20"/>
       </w:rPr>
     </w:lvl>
-    <w:lvl w:ilvl="1" w:tentative="1">
+    <w:lvl w:ilvl="1">
       <w:start w:val="1"/>
       <w:numFmt w:val="bullet"/>
       <w:lvlText w:val="o"/>
@@ -25421,9 +25422,9 @@
     </w:lvl>
   </w:abstractNum>
   <w:abstractNum w:abstractNumId="74" w15:restartNumberingAfterBreak="0">
-    <w:nsid w:val="75202795"/>
+    <w:nsid w:val="797F4D58"/>
     <w:multiLevelType w:val="multilevel"/>
-    <w:tmpl w:val="81505144"/>
+    <w:tmpl w:val="BFAE1E02"/>
     <w:lvl w:ilvl="0">
       <w:start w:val="1"/>
       <w:numFmt w:val="bullet"/>
@@ -25440,7 +25441,7 @@
         <w:sz w:val="20"/>
       </w:rPr>
     </w:lvl>
-    <w:lvl w:ilvl="1" w:tentative="1">
+    <w:lvl w:ilvl="1">
       <w:start w:val="1"/>
       <w:numFmt w:val="bullet"/>
       <w:lvlText w:val="o"/>
@@ -25570,9 +25571,9 @@
     </w:lvl>
   </w:abstractNum>
   <w:abstractNum w:abstractNumId="75" w15:restartNumberingAfterBreak="0">
-    <w:nsid w:val="75BE5C52"/>
+    <w:nsid w:val="7A3D3F3D"/>
     <w:multiLevelType w:val="multilevel"/>
-    <w:tmpl w:val="FE9E9098"/>
+    <w:tmpl w:val="8D1AA70A"/>
     <w:lvl w:ilvl="0">
       <w:start w:val="1"/>
       <w:numFmt w:val="bullet"/>
@@ -25719,9 +25720,9 @@
     </w:lvl>
   </w:abstractNum>
   <w:abstractNum w:abstractNumId="76" w15:restartNumberingAfterBreak="0">
-    <w:nsid w:val="77956992"/>
+    <w:nsid w:val="7D3C35CA"/>
     <w:multiLevelType w:val="multilevel"/>
-    <w:tmpl w:val="BFD85DEC"/>
+    <w:tmpl w:val="65BC44C8"/>
     <w:lvl w:ilvl="0">
       <w:start w:val="1"/>
       <w:numFmt w:val="bullet"/>
@@ -25868,9 +25869,9 @@
     </w:lvl>
   </w:abstractNum>
   <w:abstractNum w:abstractNumId="77" w15:restartNumberingAfterBreak="0">
-    <w:nsid w:val="7C9C3AC0"/>
+    <w:nsid w:val="7DD82A22"/>
     <w:multiLevelType w:val="multilevel"/>
-    <w:tmpl w:val="53487198"/>
+    <w:tmpl w:val="4CB8C3F0"/>
     <w:lvl w:ilvl="0">
       <w:start w:val="1"/>
       <w:numFmt w:val="bullet"/>
@@ -26017,9 +26018,9 @@
     </w:lvl>
   </w:abstractNum>
   <w:abstractNum w:abstractNumId="78" w15:restartNumberingAfterBreak="0">
-    <w:nsid w:val="7D9333AD"/>
+    <w:nsid w:val="7EA01C63"/>
     <w:multiLevelType w:val="multilevel"/>
-    <w:tmpl w:val="5DDC24EA"/>
+    <w:tmpl w:val="8CA86E3A"/>
     <w:lvl w:ilvl="0">
       <w:start w:val="1"/>
       <w:numFmt w:val="bullet"/>
@@ -26166,9 +26167,9 @@
     </w:lvl>
   </w:abstractNum>
   <w:abstractNum w:abstractNumId="79" w15:restartNumberingAfterBreak="0">
-    <w:nsid w:val="7FB04A16"/>
+    <w:nsid w:val="7F1810F9"/>
     <w:multiLevelType w:val="multilevel"/>
-    <w:tmpl w:val="D62041D8"/>
+    <w:tmpl w:val="A97A4EA6"/>
     <w:lvl w:ilvl="0">
       <w:start w:val="1"/>
       <w:numFmt w:val="bullet"/>
@@ -26315,244 +26316,244 @@
     </w:lvl>
   </w:abstractNum>
   <w:num w:numId="1">
-    <w:abstractNumId w:val="74"/>
+    <w:abstractNumId w:val="32"/>
   </w:num>
   <w:num w:numId="2">
+    <w:abstractNumId w:val="21"/>
+  </w:num>
+  <w:num w:numId="3">
+    <w:abstractNumId w:val="17"/>
+  </w:num>
+  <w:num w:numId="4">
     <w:abstractNumId w:val="77"/>
   </w:num>
-  <w:num w:numId="3">
-    <w:abstractNumId w:val="46"/>
+  <w:num w:numId="5">
+    <w:abstractNumId w:val="57"/>
   </w:num>
-  <w:num w:numId="4">
+  <w:num w:numId="6">
+    <w:abstractNumId w:val="39"/>
+  </w:num>
+  <w:num w:numId="7">
+    <w:abstractNumId w:val="45"/>
+  </w:num>
+  <w:num w:numId="8">
+    <w:abstractNumId w:val="37"/>
+  </w:num>
+  <w:num w:numId="9">
+    <w:abstractNumId w:val="38"/>
+  </w:num>
+  <w:num w:numId="10">
+    <w:abstractNumId w:val="75"/>
+  </w:num>
+  <w:num w:numId="11">
+    <w:abstractNumId w:val="31"/>
+  </w:num>
+  <w:num w:numId="12">
+    <w:abstractNumId w:val="3"/>
+  </w:num>
+  <w:num w:numId="13">
+    <w:abstractNumId w:val="36"/>
+  </w:num>
+  <w:num w:numId="14">
+    <w:abstractNumId w:val="42"/>
+  </w:num>
+  <w:num w:numId="15">
+    <w:abstractNumId w:val="71"/>
+  </w:num>
+  <w:num w:numId="16">
+    <w:abstractNumId w:val="19"/>
+  </w:num>
+  <w:num w:numId="17">
+    <w:abstractNumId w:val="18"/>
+  </w:num>
+  <w:num w:numId="18">
+    <w:abstractNumId w:val="48"/>
+  </w:num>
+  <w:num w:numId="19">
+    <w:abstractNumId w:val="43"/>
+  </w:num>
+  <w:num w:numId="20">
     <w:abstractNumId w:val="29"/>
   </w:num>
-  <w:num w:numId="5">
-    <w:abstractNumId w:val="9"/>
+  <w:num w:numId="21">
+    <w:abstractNumId w:val="50"/>
   </w:num>
-  <w:num w:numId="6">
-    <w:abstractNumId w:val="70"/>
+  <w:num w:numId="22">
+    <w:abstractNumId w:val="28"/>
   </w:num>
-  <w:num w:numId="7">
+  <w:num w:numId="23">
+    <w:abstractNumId w:val="20"/>
+  </w:num>
+  <w:num w:numId="24">
     <w:abstractNumId w:val="40"/>
   </w:num>
-  <w:num w:numId="8">
-    <w:abstractNumId w:val="63"/>
+  <w:num w:numId="25">
+    <w:abstractNumId w:val="55"/>
   </w:num>
-  <w:num w:numId="9">
-    <w:abstractNumId w:val="50"/>
-  </w:num>
-  <w:num w:numId="10">
-    <w:abstractNumId w:val="22"/>
-  </w:num>
-  <w:num w:numId="11">
-    <w:abstractNumId w:val="2"/>
-  </w:num>
-  <w:num w:numId="12">
-    <w:abstractNumId w:val="57"/>
-  </w:num>
-  <w:num w:numId="13">
-    <w:abstractNumId w:val="43"/>
-  </w:num>
-  <w:num w:numId="14">
-    <w:abstractNumId w:val="73"/>
-  </w:num>
-  <w:num w:numId="15">
-    <w:abstractNumId w:val="69"/>
-  </w:num>
-  <w:num w:numId="16">
-    <w:abstractNumId w:val="26"/>
-  </w:num>
-  <w:num w:numId="17">
-    <w:abstractNumId w:val="79"/>
-  </w:num>
-  <w:num w:numId="18">
-    <w:abstractNumId w:val="28"/>
-  </w:num>
-  <w:num w:numId="19">
-    <w:abstractNumId w:val="15"/>
-  </w:num>
-  <w:num w:numId="20">
-    <w:abstractNumId w:val="10"/>
-  </w:num>
-  <w:num w:numId="21">
-    <w:abstractNumId w:val="75"/>
-  </w:num>
-  <w:num w:numId="22">
-    <w:abstractNumId w:val="18"/>
-  </w:num>
-  <w:num w:numId="23">
-    <w:abstractNumId w:val="34"/>
-  </w:num>
-  <w:num w:numId="24">
+  <w:num w:numId="26">
     <w:abstractNumId w:val="30"/>
   </w:num>
-  <w:num w:numId="25">
-    <w:abstractNumId w:val="72"/>
-  </w:num>
-  <w:num w:numId="26">
-    <w:abstractNumId w:val="23"/>
-  </w:num>
   <w:num w:numId="27">
-    <w:abstractNumId w:val="42"/>
+    <w:abstractNumId w:val="44"/>
   </w:num>
   <w:num w:numId="28">
     <w:abstractNumId w:val="27"/>
   </w:num>
   <w:num w:numId="29">
+    <w:abstractNumId w:val="5"/>
+  </w:num>
+  <w:num w:numId="30">
+    <w:abstractNumId w:val="8"/>
+  </w:num>
+  <w:num w:numId="31">
+    <w:abstractNumId w:val="61"/>
+  </w:num>
+  <w:num w:numId="32">
+    <w:abstractNumId w:val="12"/>
+  </w:num>
+  <w:num w:numId="33">
+    <w:abstractNumId w:val="51"/>
+  </w:num>
+  <w:num w:numId="34">
+    <w:abstractNumId w:val="16"/>
+  </w:num>
+  <w:num w:numId="35">
+    <w:abstractNumId w:val="35"/>
+  </w:num>
+  <w:num w:numId="36">
+    <w:abstractNumId w:val="34"/>
+  </w:num>
+  <w:num w:numId="37">
+    <w:abstractNumId w:val="33"/>
+  </w:num>
+  <w:num w:numId="38">
     <w:abstractNumId w:val="7"/>
   </w:num>
-  <w:num w:numId="30">
+  <w:num w:numId="39">
+    <w:abstractNumId w:val="22"/>
+  </w:num>
+  <w:num w:numId="40">
+    <w:abstractNumId w:val="47"/>
+  </w:num>
+  <w:num w:numId="41">
+    <w:abstractNumId w:val="78"/>
+  </w:num>
+  <w:num w:numId="42">
+    <w:abstractNumId w:val="11"/>
+  </w:num>
+  <w:num w:numId="43">
+    <w:abstractNumId w:val="72"/>
+  </w:num>
+  <w:num w:numId="44">
+    <w:abstractNumId w:val="64"/>
+  </w:num>
+  <w:num w:numId="45">
+    <w:abstractNumId w:val="49"/>
+  </w:num>
+  <w:num w:numId="46">
+    <w:abstractNumId w:val="23"/>
+  </w:num>
+  <w:num w:numId="47">
+    <w:abstractNumId w:val="56"/>
+  </w:num>
+  <w:num w:numId="48">
+    <w:abstractNumId w:val="63"/>
+  </w:num>
+  <w:num w:numId="49">
+    <w:abstractNumId w:val="6"/>
+  </w:num>
+  <w:num w:numId="50">
+    <w:abstractNumId w:val="9"/>
+  </w:num>
+  <w:num w:numId="51">
+    <w:abstractNumId w:val="65"/>
+  </w:num>
+  <w:num w:numId="52">
+    <w:abstractNumId w:val="54"/>
+  </w:num>
+  <w:num w:numId="53">
+    <w:abstractNumId w:val="62"/>
+  </w:num>
+  <w:num w:numId="54">
+    <w:abstractNumId w:val="79"/>
+  </w:num>
+  <w:num w:numId="55">
+    <w:abstractNumId w:val="69"/>
+  </w:num>
+  <w:num w:numId="56">
+    <w:abstractNumId w:val="52"/>
+  </w:num>
+  <w:num w:numId="57">
+    <w:abstractNumId w:val="67"/>
+  </w:num>
+  <w:num w:numId="58">
+    <w:abstractNumId w:val="70"/>
+  </w:num>
+  <w:num w:numId="59">
+    <w:abstractNumId w:val="24"/>
+  </w:num>
+  <w:num w:numId="60">
+    <w:abstractNumId w:val="25"/>
+  </w:num>
+  <w:num w:numId="61">
+    <w:abstractNumId w:val="53"/>
+  </w:num>
+  <w:num w:numId="62">
+    <w:abstractNumId w:val="4"/>
+  </w:num>
+  <w:num w:numId="63">
+    <w:abstractNumId w:val="68"/>
+  </w:num>
+  <w:num w:numId="64">
+    <w:abstractNumId w:val="60"/>
+  </w:num>
+  <w:num w:numId="65">
+    <w:abstractNumId w:val="73"/>
+  </w:num>
+  <w:num w:numId="66">
+    <w:abstractNumId w:val="74"/>
+  </w:num>
+  <w:num w:numId="67">
+    <w:abstractNumId w:val="26"/>
+  </w:num>
+  <w:num w:numId="68">
+    <w:abstractNumId w:val="59"/>
+  </w:num>
+  <w:num w:numId="69">
+    <w:abstractNumId w:val="76"/>
+  </w:num>
+  <w:num w:numId="70">
+    <w:abstractNumId w:val="0"/>
+  </w:num>
+  <w:num w:numId="71">
+    <w:abstractNumId w:val="10"/>
+  </w:num>
+  <w:num w:numId="72">
+    <w:abstractNumId w:val="2"/>
+  </w:num>
+  <w:num w:numId="73">
+    <w:abstractNumId w:val="15"/>
+  </w:num>
+  <w:num w:numId="74">
+    <w:abstractNumId w:val="46"/>
+  </w:num>
+  <w:num w:numId="75">
+    <w:abstractNumId w:val="1"/>
+  </w:num>
+  <w:num w:numId="76">
+    <w:abstractNumId w:val="13"/>
+  </w:num>
+  <w:num w:numId="77">
+    <w:abstractNumId w:val="14"/>
+  </w:num>
+  <w:num w:numId="78">
+    <w:abstractNumId w:val="66"/>
+  </w:num>
+  <w:num w:numId="79">
     <w:abstractNumId w:val="41"/>
   </w:num>
-  <w:num w:numId="31">
-    <w:abstractNumId w:val="21"/>
-  </w:num>
-  <w:num w:numId="32">
-    <w:abstractNumId w:val="62"/>
-  </w:num>
-  <w:num w:numId="33">
-    <w:abstractNumId w:val="35"/>
-  </w:num>
-  <w:num w:numId="34">
-    <w:abstractNumId w:val="20"/>
-  </w:num>
-  <w:num w:numId="35">
-    <w:abstractNumId w:val="19"/>
-  </w:num>
-  <w:num w:numId="36">
-    <w:abstractNumId w:val="3"/>
-  </w:num>
-  <w:num w:numId="37">
-    <w:abstractNumId w:val="31"/>
-  </w:num>
-  <w:num w:numId="38">
-    <w:abstractNumId w:val="36"/>
-  </w:num>
-  <w:num w:numId="39">
-    <w:abstractNumId w:val="25"/>
-  </w:num>
-  <w:num w:numId="40">
-    <w:abstractNumId w:val="8"/>
-  </w:num>
-  <w:num w:numId="41">
-    <w:abstractNumId w:val="53"/>
-  </w:num>
-  <w:num w:numId="42">
-    <w:abstractNumId w:val="68"/>
-  </w:num>
-  <w:num w:numId="43">
-    <w:abstractNumId w:val="6"/>
-  </w:num>
-  <w:num w:numId="44">
-    <w:abstractNumId w:val="11"/>
-  </w:num>
-  <w:num w:numId="45">
-    <w:abstractNumId w:val="52"/>
-  </w:num>
-  <w:num w:numId="46">
-    <w:abstractNumId w:val="33"/>
-  </w:num>
-  <w:num w:numId="47">
-    <w:abstractNumId w:val="48"/>
-  </w:num>
-  <w:num w:numId="48">
-    <w:abstractNumId w:val="55"/>
-  </w:num>
-  <w:num w:numId="49">
-    <w:abstractNumId w:val="67"/>
-  </w:num>
-  <w:num w:numId="50">
-    <w:abstractNumId w:val="60"/>
-  </w:num>
-  <w:num w:numId="51">
-    <w:abstractNumId w:val="14"/>
-  </w:num>
-  <w:num w:numId="52">
-    <w:abstractNumId w:val="0"/>
-  </w:num>
-  <w:num w:numId="53">
-    <w:abstractNumId w:val="66"/>
-  </w:num>
-  <w:num w:numId="54">
-    <w:abstractNumId w:val="45"/>
-  </w:num>
-  <w:num w:numId="55">
-    <w:abstractNumId w:val="24"/>
-  </w:num>
-  <w:num w:numId="56">
-    <w:abstractNumId w:val="32"/>
-  </w:num>
-  <w:num w:numId="57">
+  <w:num w:numId="80">
     <w:abstractNumId w:val="58"/>
-  </w:num>
-  <w:num w:numId="58">
-    <w:abstractNumId w:val="71"/>
-  </w:num>
-  <w:num w:numId="59">
-    <w:abstractNumId w:val="37"/>
-  </w:num>
-  <w:num w:numId="60">
-    <w:abstractNumId w:val="1"/>
-  </w:num>
-  <w:num w:numId="61">
-    <w:abstractNumId w:val="17"/>
-  </w:num>
-  <w:num w:numId="62">
-    <w:abstractNumId w:val="44"/>
-  </w:num>
-  <w:num w:numId="63">
-    <w:abstractNumId w:val="47"/>
-  </w:num>
-  <w:num w:numId="64">
-    <w:abstractNumId w:val="78"/>
-  </w:num>
-  <w:num w:numId="65">
-    <w:abstractNumId w:val="13"/>
-  </w:num>
-  <w:num w:numId="66">
-    <w:abstractNumId w:val="16"/>
-  </w:num>
-  <w:num w:numId="67">
-    <w:abstractNumId w:val="12"/>
-  </w:num>
-  <w:num w:numId="68">
-    <w:abstractNumId w:val="49"/>
-  </w:num>
-  <w:num w:numId="69">
-    <w:abstractNumId w:val="5"/>
-  </w:num>
-  <w:num w:numId="70">
-    <w:abstractNumId w:val="39"/>
-  </w:num>
-  <w:num w:numId="71">
-    <w:abstractNumId w:val="51"/>
-  </w:num>
-  <w:num w:numId="72">
-    <w:abstractNumId w:val="4"/>
-  </w:num>
-  <w:num w:numId="73">
-    <w:abstractNumId w:val="59"/>
-  </w:num>
-  <w:num w:numId="74">
-    <w:abstractNumId w:val="64"/>
-  </w:num>
-  <w:num w:numId="75">
-    <w:abstractNumId w:val="38"/>
-  </w:num>
-  <w:num w:numId="76">
-    <w:abstractNumId w:val="61"/>
-  </w:num>
-  <w:num w:numId="77">
-    <w:abstractNumId w:val="56"/>
-  </w:num>
-  <w:num w:numId="78">
-    <w:abstractNumId w:val="65"/>
-  </w:num>
-  <w:num w:numId="79">
-    <w:abstractNumId w:val="76"/>
-  </w:num>
-  <w:num w:numId="80">
-    <w:abstractNumId w:val="54"/>
   </w:num>
   <w:numIdMacAtCleanup w:val="80"/>
 </w:numbering>
@@ -26681,6 +26682,7 @@
     <w:lsdException w:name="HTML Sample" w:semiHidden="1" w:unhideWhenUsed="1"/>
     <w:lsdException w:name="HTML Typewriter" w:semiHidden="1" w:unhideWhenUsed="1"/>
     <w:lsdException w:name="HTML Variable" w:semiHidden="1" w:unhideWhenUsed="1"/>
+    <w:lsdException w:name="Normal Table" w:semiHidden="1" w:unhideWhenUsed="1"/>
     <w:lsdException w:name="annotation subject" w:semiHidden="1" w:unhideWhenUsed="1"/>
     <w:lsdException w:name="No List" w:semiHidden="1" w:unhideWhenUsed="1"/>
     <w:lsdException w:name="Outline List 1" w:semiHidden="1" w:unhideWhenUsed="1"/>
@@ -26727,8 +26729,10 @@
     <w:lsdException w:name="Table Subtle 2" w:semiHidden="1" w:unhideWhenUsed="1"/>
     <w:lsdException w:name="Table Web 1" w:semiHidden="1" w:unhideWhenUsed="1"/>
     <w:lsdException w:name="Table Web 2" w:semiHidden="1" w:unhideWhenUsed="1"/>
+    <w:lsdException w:name="Table Web 3" w:semiHidden="1" w:unhideWhenUsed="1"/>
     <w:lsdException w:name="Balloon Text" w:semiHidden="1" w:unhideWhenUsed="1"/>
     <w:lsdException w:name="Table Grid" w:uiPriority="39"/>
+    <w:lsdException w:name="Table Theme" w:semiHidden="1" w:unhideWhenUsed="1"/>
     <w:lsdException w:name="Placeholder Text" w:semiHidden="1"/>
     <w:lsdException w:name="No Spacing" w:uiPriority="1" w:qFormat="1"/>
     <w:lsdException w:name="Light Shading" w:uiPriority="60"/>

</xml_diff>

<commit_message>
Add documentation for Not Provided AccessionNumber.  #61
</commit_message>
<xml_diff>
--- a/Supplemental/eCVI Version 2 Standard Contents.docx
+++ b/Supplemental/eCVI Version 2 Standard Contents.docx
@@ -14396,9 +14396,9 @@
 <file path=word/numbering.xml><?xml version="1.0" encoding="utf-8"?>
 <w:numbering xmlns:wpc="http://schemas.microsoft.com/office/word/2010/wordprocessingCanvas" xmlns:cx="http://schemas.microsoft.com/office/drawing/2014/chartex" xmlns:cx1="http://schemas.microsoft.com/office/drawing/2015/9/8/chartex" xmlns:cx2="http://schemas.microsoft.com/office/drawing/2015/10/21/chartex" xmlns:cx3="http://schemas.microsoft.com/office/drawing/2016/5/9/chartex" xmlns:cx4="http://schemas.microsoft.com/office/drawing/2016/5/10/chartex" xmlns:cx5="http://schemas.microsoft.com/office/drawing/2016/5/11/chartex" xmlns:cx6="http://schemas.microsoft.com/office/drawing/2016/5/12/chartex" xmlns:cx7="http://schemas.microsoft.com/office/drawing/2016/5/13/chartex" xmlns:cx8="http://schemas.microsoft.com/office/drawing/2016/5/14/chartex" xmlns:mc="http://schemas.openxmlformats.org/markup-compatibility/2006" xmlns:aink="http://schemas.microsoft.com/office/drawing/2016/ink" xmlns:am3d="http://schemas.microsoft.com/office/drawing/2017/model3d" xmlns:o="urn:schemas-microsoft-com:office:office" xmlns:r="http://schemas.openxmlformats.org/officeDocument/2006/relationships" xmlns:m="http://schemas.openxmlformats.org/officeDocument/2006/math" xmlns:v="urn:schemas-microsoft-com:vml" xmlns:wp14="http://schemas.microsoft.com/office/word/2010/wordprocessingDrawing" xmlns:wp="http://schemas.openxmlformats.org/drawingml/2006/wordprocessingDrawing" xmlns:w10="urn:schemas-microsoft-com:office:word" xmlns:w="http://schemas.openxmlformats.org/wordprocessingml/2006/main" xmlns:w14="http://schemas.microsoft.com/office/word/2010/wordml" xmlns:w15="http://schemas.microsoft.com/office/word/2012/wordml" xmlns:w16cid="http://schemas.microsoft.com/office/word/2016/wordml/cid" xmlns:w16se="http://schemas.microsoft.com/office/word/2015/wordml/symex" xmlns:wpg="http://schemas.microsoft.com/office/word/2010/wordprocessingGroup" xmlns:wpi="http://schemas.microsoft.com/office/word/2010/wordprocessingInk" xmlns:wne="http://schemas.microsoft.com/office/word/2006/wordml" xmlns:wps="http://schemas.microsoft.com/office/word/2010/wordprocessingShape" mc:Ignorable="w14 w15 w16se w16cid wp14">
   <w:abstractNum w:abstractNumId="0" w15:restartNumberingAfterBreak="0">
-    <w:nsid w:val="00A44962"/>
+    <w:nsid w:val="00073508"/>
     <w:multiLevelType w:val="multilevel"/>
-    <w:tmpl w:val="EB54ACEE"/>
+    <w:tmpl w:val="3F90C4F6"/>
     <w:lvl w:ilvl="0">
       <w:start w:val="1"/>
       <w:numFmt w:val="bullet"/>
@@ -14545,9 +14545,9 @@
     </w:lvl>
   </w:abstractNum>
   <w:abstractNum w:abstractNumId="1" w15:restartNumberingAfterBreak="0">
-    <w:nsid w:val="00E45A8B"/>
+    <w:nsid w:val="029F2ABA"/>
     <w:multiLevelType w:val="multilevel"/>
-    <w:tmpl w:val="846E062C"/>
+    <w:tmpl w:val="B50062F2"/>
     <w:lvl w:ilvl="0">
       <w:start w:val="1"/>
       <w:numFmt w:val="bullet"/>
@@ -14564,7 +14564,7 @@
         <w:sz w:val="20"/>
       </w:rPr>
     </w:lvl>
-    <w:lvl w:ilvl="1" w:tentative="1">
+    <w:lvl w:ilvl="1">
       <w:start w:val="1"/>
       <w:numFmt w:val="bullet"/>
       <w:lvlText w:val="o"/>
@@ -14694,9 +14694,9 @@
     </w:lvl>
   </w:abstractNum>
   <w:abstractNum w:abstractNumId="2" w15:restartNumberingAfterBreak="0">
-    <w:nsid w:val="03562039"/>
+    <w:nsid w:val="03A3267C"/>
     <w:multiLevelType w:val="multilevel"/>
-    <w:tmpl w:val="C8BEC290"/>
+    <w:tmpl w:val="14A6A13E"/>
     <w:lvl w:ilvl="0">
       <w:start w:val="1"/>
       <w:numFmt w:val="bullet"/>
@@ -14843,9 +14843,9 @@
     </w:lvl>
   </w:abstractNum>
   <w:abstractNum w:abstractNumId="3" w15:restartNumberingAfterBreak="0">
-    <w:nsid w:val="038F3740"/>
+    <w:nsid w:val="04B714F4"/>
     <w:multiLevelType w:val="multilevel"/>
-    <w:tmpl w:val="8B0AA010"/>
+    <w:tmpl w:val="00F86650"/>
     <w:lvl w:ilvl="0">
       <w:start w:val="1"/>
       <w:numFmt w:val="bullet"/>
@@ -14992,9 +14992,9 @@
     </w:lvl>
   </w:abstractNum>
   <w:abstractNum w:abstractNumId="4" w15:restartNumberingAfterBreak="0">
-    <w:nsid w:val="039643EA"/>
+    <w:nsid w:val="06954257"/>
     <w:multiLevelType w:val="multilevel"/>
-    <w:tmpl w:val="63760C88"/>
+    <w:tmpl w:val="89E0C5C8"/>
     <w:lvl w:ilvl="0">
       <w:start w:val="1"/>
       <w:numFmt w:val="bullet"/>
@@ -15141,9 +15141,9 @@
     </w:lvl>
   </w:abstractNum>
   <w:abstractNum w:abstractNumId="5" w15:restartNumberingAfterBreak="0">
-    <w:nsid w:val="04391F88"/>
+    <w:nsid w:val="06FE6989"/>
     <w:multiLevelType w:val="multilevel"/>
-    <w:tmpl w:val="CB503EBC"/>
+    <w:tmpl w:val="FC8C4F48"/>
     <w:lvl w:ilvl="0">
       <w:start w:val="1"/>
       <w:numFmt w:val="bullet"/>
@@ -15290,9 +15290,9 @@
     </w:lvl>
   </w:abstractNum>
   <w:abstractNum w:abstractNumId="6" w15:restartNumberingAfterBreak="0">
-    <w:nsid w:val="05967A0C"/>
+    <w:nsid w:val="074E77E1"/>
     <w:multiLevelType w:val="multilevel"/>
-    <w:tmpl w:val="DD76932C"/>
+    <w:tmpl w:val="6CC2D92C"/>
     <w:lvl w:ilvl="0">
       <w:start w:val="1"/>
       <w:numFmt w:val="bullet"/>
@@ -15309,7 +15309,7 @@
         <w:sz w:val="20"/>
       </w:rPr>
     </w:lvl>
-    <w:lvl w:ilvl="1" w:tentative="1">
+    <w:lvl w:ilvl="1">
       <w:start w:val="1"/>
       <w:numFmt w:val="bullet"/>
       <w:lvlText w:val="o"/>
@@ -15439,9 +15439,9 @@
     </w:lvl>
   </w:abstractNum>
   <w:abstractNum w:abstractNumId="7" w15:restartNumberingAfterBreak="0">
-    <w:nsid w:val="0F2B0C8F"/>
+    <w:nsid w:val="07FF6A27"/>
     <w:multiLevelType w:val="multilevel"/>
-    <w:tmpl w:val="1B16A5E0"/>
+    <w:tmpl w:val="5418B130"/>
     <w:lvl w:ilvl="0">
       <w:start w:val="1"/>
       <w:numFmt w:val="bullet"/>
@@ -15588,9 +15588,9 @@
     </w:lvl>
   </w:abstractNum>
   <w:abstractNum w:abstractNumId="8" w15:restartNumberingAfterBreak="0">
-    <w:nsid w:val="0F3B702F"/>
+    <w:nsid w:val="085E3A24"/>
     <w:multiLevelType w:val="multilevel"/>
-    <w:tmpl w:val="029A1A9C"/>
+    <w:tmpl w:val="58E487C0"/>
     <w:lvl w:ilvl="0">
       <w:start w:val="1"/>
       <w:numFmt w:val="bullet"/>
@@ -15737,9 +15737,9 @@
     </w:lvl>
   </w:abstractNum>
   <w:abstractNum w:abstractNumId="9" w15:restartNumberingAfterBreak="0">
-    <w:nsid w:val="0FA02AEB"/>
+    <w:nsid w:val="090375FE"/>
     <w:multiLevelType w:val="multilevel"/>
-    <w:tmpl w:val="60A624D4"/>
+    <w:tmpl w:val="CF6CF720"/>
     <w:lvl w:ilvl="0">
       <w:start w:val="1"/>
       <w:numFmt w:val="bullet"/>
@@ -15756,7 +15756,7 @@
         <w:sz w:val="20"/>
       </w:rPr>
     </w:lvl>
-    <w:lvl w:ilvl="1" w:tentative="1">
+    <w:lvl w:ilvl="1">
       <w:start w:val="1"/>
       <w:numFmt w:val="bullet"/>
       <w:lvlText w:val="o"/>
@@ -15886,9 +15886,9 @@
     </w:lvl>
   </w:abstractNum>
   <w:abstractNum w:abstractNumId="10" w15:restartNumberingAfterBreak="0">
-    <w:nsid w:val="11297E49"/>
+    <w:nsid w:val="0A215553"/>
     <w:multiLevelType w:val="multilevel"/>
-    <w:tmpl w:val="0D6C2A22"/>
+    <w:tmpl w:val="4080FE0C"/>
     <w:lvl w:ilvl="0">
       <w:start w:val="1"/>
       <w:numFmt w:val="bullet"/>
@@ -16035,9 +16035,9 @@
     </w:lvl>
   </w:abstractNum>
   <w:abstractNum w:abstractNumId="11" w15:restartNumberingAfterBreak="0">
-    <w:nsid w:val="12242A4A"/>
+    <w:nsid w:val="0A627C05"/>
     <w:multiLevelType w:val="multilevel"/>
-    <w:tmpl w:val="070E0D58"/>
+    <w:tmpl w:val="5114CFD2"/>
     <w:lvl w:ilvl="0">
       <w:start w:val="1"/>
       <w:numFmt w:val="bullet"/>
@@ -16184,9 +16184,9 @@
     </w:lvl>
   </w:abstractNum>
   <w:abstractNum w:abstractNumId="12" w15:restartNumberingAfterBreak="0">
-    <w:nsid w:val="12C13B39"/>
+    <w:nsid w:val="0B8519F5"/>
     <w:multiLevelType w:val="multilevel"/>
-    <w:tmpl w:val="6D8633AC"/>
+    <w:tmpl w:val="0532CF6C"/>
     <w:lvl w:ilvl="0">
       <w:start w:val="1"/>
       <w:numFmt w:val="bullet"/>
@@ -16203,7 +16203,7 @@
         <w:sz w:val="20"/>
       </w:rPr>
     </w:lvl>
-    <w:lvl w:ilvl="1">
+    <w:lvl w:ilvl="1" w:tentative="1">
       <w:start w:val="1"/>
       <w:numFmt w:val="bullet"/>
       <w:lvlText w:val="o"/>
@@ -16333,9 +16333,9 @@
     </w:lvl>
   </w:abstractNum>
   <w:abstractNum w:abstractNumId="13" w15:restartNumberingAfterBreak="0">
-    <w:nsid w:val="15D07249"/>
+    <w:nsid w:val="0F722DF2"/>
     <w:multiLevelType w:val="multilevel"/>
-    <w:tmpl w:val="4E685864"/>
+    <w:tmpl w:val="A9E89618"/>
     <w:lvl w:ilvl="0">
       <w:start w:val="1"/>
       <w:numFmt w:val="bullet"/>
@@ -16482,9 +16482,9 @@
     </w:lvl>
   </w:abstractNum>
   <w:abstractNum w:abstractNumId="14" w15:restartNumberingAfterBreak="0">
-    <w:nsid w:val="177057BC"/>
+    <w:nsid w:val="11AF29DD"/>
     <w:multiLevelType w:val="multilevel"/>
-    <w:tmpl w:val="1DFA892E"/>
+    <w:tmpl w:val="64BE283A"/>
     <w:lvl w:ilvl="0">
       <w:start w:val="1"/>
       <w:numFmt w:val="bullet"/>
@@ -16501,7 +16501,7 @@
         <w:sz w:val="20"/>
       </w:rPr>
     </w:lvl>
-    <w:lvl w:ilvl="1">
+    <w:lvl w:ilvl="1" w:tentative="1">
       <w:start w:val="1"/>
       <w:numFmt w:val="bullet"/>
       <w:lvlText w:val="o"/>
@@ -16631,9 +16631,9 @@
     </w:lvl>
   </w:abstractNum>
   <w:abstractNum w:abstractNumId="15" w15:restartNumberingAfterBreak="0">
-    <w:nsid w:val="193660EF"/>
+    <w:nsid w:val="127A0DF3"/>
     <w:multiLevelType w:val="multilevel"/>
-    <w:tmpl w:val="1D441F7E"/>
+    <w:tmpl w:val="B5F4D636"/>
     <w:lvl w:ilvl="0">
       <w:start w:val="1"/>
       <w:numFmt w:val="bullet"/>
@@ -16780,9 +16780,9 @@
     </w:lvl>
   </w:abstractNum>
   <w:abstractNum w:abstractNumId="16" w15:restartNumberingAfterBreak="0">
-    <w:nsid w:val="1C6A3E7F"/>
+    <w:nsid w:val="147D3260"/>
     <w:multiLevelType w:val="multilevel"/>
-    <w:tmpl w:val="7BFA9C84"/>
+    <w:tmpl w:val="7720AAE2"/>
     <w:lvl w:ilvl="0">
       <w:start w:val="1"/>
       <w:numFmt w:val="bullet"/>
@@ -16799,7 +16799,7 @@
         <w:sz w:val="20"/>
       </w:rPr>
     </w:lvl>
-    <w:lvl w:ilvl="1" w:tentative="1">
+    <w:lvl w:ilvl="1">
       <w:start w:val="1"/>
       <w:numFmt w:val="bullet"/>
       <w:lvlText w:val="o"/>
@@ -16929,9 +16929,9 @@
     </w:lvl>
   </w:abstractNum>
   <w:abstractNum w:abstractNumId="17" w15:restartNumberingAfterBreak="0">
-    <w:nsid w:val="21184DB1"/>
+    <w:nsid w:val="159F2BBC"/>
     <w:multiLevelType w:val="multilevel"/>
-    <w:tmpl w:val="78C8F1DE"/>
+    <w:tmpl w:val="193C63DE"/>
     <w:lvl w:ilvl="0">
       <w:start w:val="1"/>
       <w:numFmt w:val="bullet"/>
@@ -16948,7 +16948,7 @@
         <w:sz w:val="20"/>
       </w:rPr>
     </w:lvl>
-    <w:lvl w:ilvl="1">
+    <w:lvl w:ilvl="1" w:tentative="1">
       <w:start w:val="1"/>
       <w:numFmt w:val="bullet"/>
       <w:lvlText w:val="o"/>
@@ -17078,9 +17078,9 @@
     </w:lvl>
   </w:abstractNum>
   <w:abstractNum w:abstractNumId="18" w15:restartNumberingAfterBreak="0">
-    <w:nsid w:val="25491312"/>
+    <w:nsid w:val="173D3880"/>
     <w:multiLevelType w:val="multilevel"/>
-    <w:tmpl w:val="74CC386C"/>
+    <w:tmpl w:val="714839DA"/>
     <w:lvl w:ilvl="0">
       <w:start w:val="1"/>
       <w:numFmt w:val="bullet"/>
@@ -17227,9 +17227,9 @@
     </w:lvl>
   </w:abstractNum>
   <w:abstractNum w:abstractNumId="19" w15:restartNumberingAfterBreak="0">
-    <w:nsid w:val="267C19A2"/>
+    <w:nsid w:val="17804CCC"/>
     <w:multiLevelType w:val="multilevel"/>
-    <w:tmpl w:val="1370ED7A"/>
+    <w:tmpl w:val="FFCAB5A6"/>
     <w:lvl w:ilvl="0">
       <w:start w:val="1"/>
       <w:numFmt w:val="bullet"/>
@@ -17246,7 +17246,7 @@
         <w:sz w:val="20"/>
       </w:rPr>
     </w:lvl>
-    <w:lvl w:ilvl="1" w:tentative="1">
+    <w:lvl w:ilvl="1">
       <w:start w:val="1"/>
       <w:numFmt w:val="bullet"/>
       <w:lvlText w:val="o"/>
@@ -17376,9 +17376,9 @@
     </w:lvl>
   </w:abstractNum>
   <w:abstractNum w:abstractNumId="20" w15:restartNumberingAfterBreak="0">
-    <w:nsid w:val="26902750"/>
+    <w:nsid w:val="17B353AF"/>
     <w:multiLevelType w:val="multilevel"/>
-    <w:tmpl w:val="E2D21A2E"/>
+    <w:tmpl w:val="6B3430B4"/>
     <w:lvl w:ilvl="0">
       <w:start w:val="1"/>
       <w:numFmt w:val="bullet"/>
@@ -17525,9 +17525,9 @@
     </w:lvl>
   </w:abstractNum>
   <w:abstractNum w:abstractNumId="21" w15:restartNumberingAfterBreak="0">
-    <w:nsid w:val="28341311"/>
+    <w:nsid w:val="18150295"/>
     <w:multiLevelType w:val="multilevel"/>
-    <w:tmpl w:val="438CA4A4"/>
+    <w:tmpl w:val="9D9A8E46"/>
     <w:lvl w:ilvl="0">
       <w:start w:val="1"/>
       <w:numFmt w:val="bullet"/>
@@ -17674,9 +17674,9 @@
     </w:lvl>
   </w:abstractNum>
   <w:abstractNum w:abstractNumId="22" w15:restartNumberingAfterBreak="0">
-    <w:nsid w:val="29E319C9"/>
+    <w:nsid w:val="1C424FC3"/>
     <w:multiLevelType w:val="multilevel"/>
-    <w:tmpl w:val="DA548BB8"/>
+    <w:tmpl w:val="50A68446"/>
     <w:lvl w:ilvl="0">
       <w:start w:val="1"/>
       <w:numFmt w:val="bullet"/>
@@ -17693,7 +17693,7 @@
         <w:sz w:val="20"/>
       </w:rPr>
     </w:lvl>
-    <w:lvl w:ilvl="1">
+    <w:lvl w:ilvl="1" w:tentative="1">
       <w:start w:val="1"/>
       <w:numFmt w:val="bullet"/>
       <w:lvlText w:val="o"/>
@@ -17823,9 +17823,9 @@
     </w:lvl>
   </w:abstractNum>
   <w:abstractNum w:abstractNumId="23" w15:restartNumberingAfterBreak="0">
-    <w:nsid w:val="2C0F6EC4"/>
+    <w:nsid w:val="1DD4778C"/>
     <w:multiLevelType w:val="multilevel"/>
-    <w:tmpl w:val="5D2AA48C"/>
+    <w:tmpl w:val="034E2FB4"/>
     <w:lvl w:ilvl="0">
       <w:start w:val="1"/>
       <w:numFmt w:val="bullet"/>
@@ -17842,7 +17842,7 @@
         <w:sz w:val="20"/>
       </w:rPr>
     </w:lvl>
-    <w:lvl w:ilvl="1" w:tentative="1">
+    <w:lvl w:ilvl="1">
       <w:start w:val="1"/>
       <w:numFmt w:val="bullet"/>
       <w:lvlText w:val="o"/>
@@ -17972,9 +17972,9 @@
     </w:lvl>
   </w:abstractNum>
   <w:abstractNum w:abstractNumId="24" w15:restartNumberingAfterBreak="0">
-    <w:nsid w:val="2C8518C4"/>
+    <w:nsid w:val="20BC1041"/>
     <w:multiLevelType w:val="multilevel"/>
-    <w:tmpl w:val="95F4612A"/>
+    <w:tmpl w:val="5DA02FF2"/>
     <w:lvl w:ilvl="0">
       <w:start w:val="1"/>
       <w:numFmt w:val="bullet"/>
@@ -18121,9 +18121,9 @@
     </w:lvl>
   </w:abstractNum>
   <w:abstractNum w:abstractNumId="25" w15:restartNumberingAfterBreak="0">
-    <w:nsid w:val="32701ED7"/>
+    <w:nsid w:val="220E3DA8"/>
     <w:multiLevelType w:val="multilevel"/>
-    <w:tmpl w:val="AEFEBCD6"/>
+    <w:tmpl w:val="17CC4D46"/>
     <w:lvl w:ilvl="0">
       <w:start w:val="1"/>
       <w:numFmt w:val="bullet"/>
@@ -18270,9 +18270,9 @@
     </w:lvl>
   </w:abstractNum>
   <w:abstractNum w:abstractNumId="26" w15:restartNumberingAfterBreak="0">
-    <w:nsid w:val="32855F71"/>
+    <w:nsid w:val="2A1D4E94"/>
     <w:multiLevelType w:val="multilevel"/>
-    <w:tmpl w:val="91F00B54"/>
+    <w:tmpl w:val="7A34B930"/>
     <w:lvl w:ilvl="0">
       <w:start w:val="1"/>
       <w:numFmt w:val="bullet"/>
@@ -18419,9 +18419,9 @@
     </w:lvl>
   </w:abstractNum>
   <w:abstractNum w:abstractNumId="27" w15:restartNumberingAfterBreak="0">
-    <w:nsid w:val="32E81BAF"/>
+    <w:nsid w:val="2BE8135F"/>
     <w:multiLevelType w:val="multilevel"/>
-    <w:tmpl w:val="6F162118"/>
+    <w:tmpl w:val="BBC639F4"/>
     <w:lvl w:ilvl="0">
       <w:start w:val="1"/>
       <w:numFmt w:val="bullet"/>
@@ -18568,9 +18568,9 @@
     </w:lvl>
   </w:abstractNum>
   <w:abstractNum w:abstractNumId="28" w15:restartNumberingAfterBreak="0">
-    <w:nsid w:val="34F135A4"/>
+    <w:nsid w:val="2DA13E28"/>
     <w:multiLevelType w:val="multilevel"/>
-    <w:tmpl w:val="0AFCDEB4"/>
+    <w:tmpl w:val="A57CFA0C"/>
     <w:lvl w:ilvl="0">
       <w:start w:val="1"/>
       <w:numFmt w:val="bullet"/>
@@ -18717,9 +18717,9 @@
     </w:lvl>
   </w:abstractNum>
   <w:abstractNum w:abstractNumId="29" w15:restartNumberingAfterBreak="0">
-    <w:nsid w:val="35B356C7"/>
+    <w:nsid w:val="2DF70D1A"/>
     <w:multiLevelType w:val="multilevel"/>
-    <w:tmpl w:val="CB08AAD2"/>
+    <w:tmpl w:val="BEBA92B4"/>
     <w:lvl w:ilvl="0">
       <w:start w:val="1"/>
       <w:numFmt w:val="bullet"/>
@@ -18736,7 +18736,7 @@
         <w:sz w:val="20"/>
       </w:rPr>
     </w:lvl>
-    <w:lvl w:ilvl="1">
+    <w:lvl w:ilvl="1" w:tentative="1">
       <w:start w:val="1"/>
       <w:numFmt w:val="bullet"/>
       <w:lvlText w:val="o"/>
@@ -18866,9 +18866,9 @@
     </w:lvl>
   </w:abstractNum>
   <w:abstractNum w:abstractNumId="30" w15:restartNumberingAfterBreak="0">
-    <w:nsid w:val="36C60B0B"/>
+    <w:nsid w:val="2F3C4203"/>
     <w:multiLevelType w:val="multilevel"/>
-    <w:tmpl w:val="ABE02BDE"/>
+    <w:tmpl w:val="77B2600C"/>
     <w:lvl w:ilvl="0">
       <w:start w:val="1"/>
       <w:numFmt w:val="bullet"/>
@@ -19015,9 +19015,9 @@
     </w:lvl>
   </w:abstractNum>
   <w:abstractNum w:abstractNumId="31" w15:restartNumberingAfterBreak="0">
-    <w:nsid w:val="383E58E4"/>
+    <w:nsid w:val="2F866699"/>
     <w:multiLevelType w:val="multilevel"/>
-    <w:tmpl w:val="F358F9F4"/>
+    <w:tmpl w:val="A6CC8C58"/>
     <w:lvl w:ilvl="0">
       <w:start w:val="1"/>
       <w:numFmt w:val="bullet"/>
@@ -19034,7 +19034,7 @@
         <w:sz w:val="20"/>
       </w:rPr>
     </w:lvl>
-    <w:lvl w:ilvl="1">
+    <w:lvl w:ilvl="1" w:tentative="1">
       <w:start w:val="1"/>
       <w:numFmt w:val="bullet"/>
       <w:lvlText w:val="o"/>
@@ -19164,9 +19164,9 @@
     </w:lvl>
   </w:abstractNum>
   <w:abstractNum w:abstractNumId="32" w15:restartNumberingAfterBreak="0">
-    <w:nsid w:val="3D1458B0"/>
+    <w:nsid w:val="30A563E1"/>
     <w:multiLevelType w:val="multilevel"/>
-    <w:tmpl w:val="4F4C8BDC"/>
+    <w:tmpl w:val="1924E310"/>
     <w:lvl w:ilvl="0">
       <w:start w:val="1"/>
       <w:numFmt w:val="bullet"/>
@@ -19183,7 +19183,7 @@
         <w:sz w:val="20"/>
       </w:rPr>
     </w:lvl>
-    <w:lvl w:ilvl="1" w:tentative="1">
+    <w:lvl w:ilvl="1">
       <w:start w:val="1"/>
       <w:numFmt w:val="bullet"/>
       <w:lvlText w:val="o"/>
@@ -19313,9 +19313,9 @@
     </w:lvl>
   </w:abstractNum>
   <w:abstractNum w:abstractNumId="33" w15:restartNumberingAfterBreak="0">
-    <w:nsid w:val="3D3F6693"/>
+    <w:nsid w:val="36550CC8"/>
     <w:multiLevelType w:val="multilevel"/>
-    <w:tmpl w:val="CB0E5180"/>
+    <w:tmpl w:val="15A25CE6"/>
     <w:lvl w:ilvl="0">
       <w:start w:val="1"/>
       <w:numFmt w:val="bullet"/>
@@ -19332,7 +19332,7 @@
         <w:sz w:val="20"/>
       </w:rPr>
     </w:lvl>
-    <w:lvl w:ilvl="1" w:tentative="1">
+    <w:lvl w:ilvl="1">
       <w:start w:val="1"/>
       <w:numFmt w:val="bullet"/>
       <w:lvlText w:val="o"/>
@@ -19462,9 +19462,9 @@
     </w:lvl>
   </w:abstractNum>
   <w:abstractNum w:abstractNumId="34" w15:restartNumberingAfterBreak="0">
-    <w:nsid w:val="3DF8127C"/>
+    <w:nsid w:val="384A23AC"/>
     <w:multiLevelType w:val="multilevel"/>
-    <w:tmpl w:val="B9987E70"/>
+    <w:tmpl w:val="51BC32BC"/>
     <w:lvl w:ilvl="0">
       <w:start w:val="1"/>
       <w:numFmt w:val="bullet"/>
@@ -19611,9 +19611,9 @@
     </w:lvl>
   </w:abstractNum>
   <w:abstractNum w:abstractNumId="35" w15:restartNumberingAfterBreak="0">
-    <w:nsid w:val="3E557BCA"/>
+    <w:nsid w:val="39511E5E"/>
     <w:multiLevelType w:val="multilevel"/>
-    <w:tmpl w:val="93442CA4"/>
+    <w:tmpl w:val="6972C68C"/>
     <w:lvl w:ilvl="0">
       <w:start w:val="1"/>
       <w:numFmt w:val="bullet"/>
@@ -19760,9 +19760,9 @@
     </w:lvl>
   </w:abstractNum>
   <w:abstractNum w:abstractNumId="36" w15:restartNumberingAfterBreak="0">
-    <w:nsid w:val="3F0152BE"/>
+    <w:nsid w:val="3BAF5829"/>
     <w:multiLevelType w:val="multilevel"/>
-    <w:tmpl w:val="F246F134"/>
+    <w:tmpl w:val="CB8442DE"/>
     <w:lvl w:ilvl="0">
       <w:start w:val="1"/>
       <w:numFmt w:val="bullet"/>
@@ -19909,9 +19909,9 @@
     </w:lvl>
   </w:abstractNum>
   <w:abstractNum w:abstractNumId="37" w15:restartNumberingAfterBreak="0">
-    <w:nsid w:val="4044342E"/>
+    <w:nsid w:val="3C570A7A"/>
     <w:multiLevelType w:val="multilevel"/>
-    <w:tmpl w:val="EE28FAA8"/>
+    <w:tmpl w:val="4A9213D6"/>
     <w:lvl w:ilvl="0">
       <w:start w:val="1"/>
       <w:numFmt w:val="bullet"/>
@@ -20058,9 +20058,9 @@
     </w:lvl>
   </w:abstractNum>
   <w:abstractNum w:abstractNumId="38" w15:restartNumberingAfterBreak="0">
-    <w:nsid w:val="40F700A0"/>
+    <w:nsid w:val="3C6655CB"/>
     <w:multiLevelType w:val="multilevel"/>
-    <w:tmpl w:val="716EE4AE"/>
+    <w:tmpl w:val="31724922"/>
     <w:lvl w:ilvl="0">
       <w:start w:val="1"/>
       <w:numFmt w:val="bullet"/>
@@ -20207,9 +20207,9 @@
     </w:lvl>
   </w:abstractNum>
   <w:abstractNum w:abstractNumId="39" w15:restartNumberingAfterBreak="0">
-    <w:nsid w:val="4235287C"/>
+    <w:nsid w:val="3CFA0222"/>
     <w:multiLevelType w:val="multilevel"/>
-    <w:tmpl w:val="89668DF0"/>
+    <w:tmpl w:val="1322867A"/>
     <w:lvl w:ilvl="0">
       <w:start w:val="1"/>
       <w:numFmt w:val="bullet"/>
@@ -20356,9 +20356,9 @@
     </w:lvl>
   </w:abstractNum>
   <w:abstractNum w:abstractNumId="40" w15:restartNumberingAfterBreak="0">
-    <w:nsid w:val="42BE3F97"/>
+    <w:nsid w:val="3D965F79"/>
     <w:multiLevelType w:val="multilevel"/>
-    <w:tmpl w:val="7402F788"/>
+    <w:tmpl w:val="BF604C4C"/>
     <w:lvl w:ilvl="0">
       <w:start w:val="1"/>
       <w:numFmt w:val="bullet"/>
@@ -20375,7 +20375,7 @@
         <w:sz w:val="20"/>
       </w:rPr>
     </w:lvl>
-    <w:lvl w:ilvl="1">
+    <w:lvl w:ilvl="1" w:tentative="1">
       <w:start w:val="1"/>
       <w:numFmt w:val="bullet"/>
       <w:lvlText w:val="o"/>
@@ -20505,9 +20505,9 @@
     </w:lvl>
   </w:abstractNum>
   <w:abstractNum w:abstractNumId="41" w15:restartNumberingAfterBreak="0">
-    <w:nsid w:val="449C69F2"/>
+    <w:nsid w:val="40460BCB"/>
     <w:multiLevelType w:val="multilevel"/>
-    <w:tmpl w:val="652806A8"/>
+    <w:tmpl w:val="3D183718"/>
     <w:lvl w:ilvl="0">
       <w:start w:val="1"/>
       <w:numFmt w:val="bullet"/>
@@ -20654,9 +20654,9 @@
     </w:lvl>
   </w:abstractNum>
   <w:abstractNum w:abstractNumId="42" w15:restartNumberingAfterBreak="0">
-    <w:nsid w:val="44A82EF2"/>
+    <w:nsid w:val="4229664C"/>
     <w:multiLevelType w:val="multilevel"/>
-    <w:tmpl w:val="6F9E8BAA"/>
+    <w:tmpl w:val="7D6AAAAC"/>
     <w:lvl w:ilvl="0">
       <w:start w:val="1"/>
       <w:numFmt w:val="bullet"/>
@@ -20673,7 +20673,7 @@
         <w:sz w:val="20"/>
       </w:rPr>
     </w:lvl>
-    <w:lvl w:ilvl="1" w:tentative="1">
+    <w:lvl w:ilvl="1">
       <w:start w:val="1"/>
       <w:numFmt w:val="bullet"/>
       <w:lvlText w:val="o"/>
@@ -20803,9 +20803,9 @@
     </w:lvl>
   </w:abstractNum>
   <w:abstractNum w:abstractNumId="43" w15:restartNumberingAfterBreak="0">
-    <w:nsid w:val="45923BF3"/>
+    <w:nsid w:val="46BF63D7"/>
     <w:multiLevelType w:val="multilevel"/>
-    <w:tmpl w:val="565A1F3C"/>
+    <w:tmpl w:val="D3E8F57E"/>
     <w:lvl w:ilvl="0">
       <w:start w:val="1"/>
       <w:numFmt w:val="bullet"/>
@@ -20952,9 +20952,9 @@
     </w:lvl>
   </w:abstractNum>
   <w:abstractNum w:abstractNumId="44" w15:restartNumberingAfterBreak="0">
-    <w:nsid w:val="46585B16"/>
+    <w:nsid w:val="46E44F99"/>
     <w:multiLevelType w:val="multilevel"/>
-    <w:tmpl w:val="5F1AFE14"/>
+    <w:tmpl w:val="AFC6BC4A"/>
     <w:lvl w:ilvl="0">
       <w:start w:val="1"/>
       <w:numFmt w:val="bullet"/>
@@ -21101,9 +21101,9 @@
     </w:lvl>
   </w:abstractNum>
   <w:abstractNum w:abstractNumId="45" w15:restartNumberingAfterBreak="0">
-    <w:nsid w:val="467C5220"/>
+    <w:nsid w:val="47BE0B6F"/>
     <w:multiLevelType w:val="multilevel"/>
-    <w:tmpl w:val="C2FA8796"/>
+    <w:tmpl w:val="851E60A8"/>
     <w:lvl w:ilvl="0">
       <w:start w:val="1"/>
       <w:numFmt w:val="bullet"/>
@@ -21250,9 +21250,9 @@
     </w:lvl>
   </w:abstractNum>
   <w:abstractNum w:abstractNumId="46" w15:restartNumberingAfterBreak="0">
-    <w:nsid w:val="4690572A"/>
+    <w:nsid w:val="495B6FAE"/>
     <w:multiLevelType w:val="multilevel"/>
-    <w:tmpl w:val="7868968A"/>
+    <w:tmpl w:val="87A8BBB8"/>
     <w:lvl w:ilvl="0">
       <w:start w:val="1"/>
       <w:numFmt w:val="bullet"/>
@@ -21399,9 +21399,9 @@
     </w:lvl>
   </w:abstractNum>
   <w:abstractNum w:abstractNumId="47" w15:restartNumberingAfterBreak="0">
-    <w:nsid w:val="490461B0"/>
+    <w:nsid w:val="4E35145B"/>
     <w:multiLevelType w:val="multilevel"/>
-    <w:tmpl w:val="E1FADBCC"/>
+    <w:tmpl w:val="4CDA9462"/>
     <w:lvl w:ilvl="0">
       <w:start w:val="1"/>
       <w:numFmt w:val="bullet"/>
@@ -21418,7 +21418,7 @@
         <w:sz w:val="20"/>
       </w:rPr>
     </w:lvl>
-    <w:lvl w:ilvl="1" w:tentative="1">
+    <w:lvl w:ilvl="1">
       <w:start w:val="1"/>
       <w:numFmt w:val="bullet"/>
       <w:lvlText w:val="o"/>
@@ -21548,9 +21548,9 @@
     </w:lvl>
   </w:abstractNum>
   <w:abstractNum w:abstractNumId="48" w15:restartNumberingAfterBreak="0">
-    <w:nsid w:val="49B67F0B"/>
+    <w:nsid w:val="4E7063DB"/>
     <w:multiLevelType w:val="multilevel"/>
-    <w:tmpl w:val="26F6185E"/>
+    <w:tmpl w:val="1A5EDFAE"/>
     <w:lvl w:ilvl="0">
       <w:start w:val="1"/>
       <w:numFmt w:val="bullet"/>
@@ -21567,7 +21567,7 @@
         <w:sz w:val="20"/>
       </w:rPr>
     </w:lvl>
-    <w:lvl w:ilvl="1" w:tentative="1">
+    <w:lvl w:ilvl="1">
       <w:start w:val="1"/>
       <w:numFmt w:val="bullet"/>
       <w:lvlText w:val="o"/>
@@ -21697,9 +21697,9 @@
     </w:lvl>
   </w:abstractNum>
   <w:abstractNum w:abstractNumId="49" w15:restartNumberingAfterBreak="0">
-    <w:nsid w:val="4A3634E7"/>
+    <w:nsid w:val="4F1D4590"/>
     <w:multiLevelType w:val="multilevel"/>
-    <w:tmpl w:val="6E620D2A"/>
+    <w:tmpl w:val="AAC24A4C"/>
     <w:lvl w:ilvl="0">
       <w:start w:val="1"/>
       <w:numFmt w:val="bullet"/>
@@ -21716,7 +21716,7 @@
         <w:sz w:val="20"/>
       </w:rPr>
     </w:lvl>
-    <w:lvl w:ilvl="1" w:tentative="1">
+    <w:lvl w:ilvl="1">
       <w:start w:val="1"/>
       <w:numFmt w:val="bullet"/>
       <w:lvlText w:val="o"/>
@@ -21846,9 +21846,9 @@
     </w:lvl>
   </w:abstractNum>
   <w:abstractNum w:abstractNumId="50" w15:restartNumberingAfterBreak="0">
-    <w:nsid w:val="4B8A2E51"/>
+    <w:nsid w:val="4F425A0A"/>
     <w:multiLevelType w:val="multilevel"/>
-    <w:tmpl w:val="17C664CA"/>
+    <w:tmpl w:val="01DCCF76"/>
     <w:lvl w:ilvl="0">
       <w:start w:val="1"/>
       <w:numFmt w:val="bullet"/>
@@ -21865,7 +21865,7 @@
         <w:sz w:val="20"/>
       </w:rPr>
     </w:lvl>
-    <w:lvl w:ilvl="1">
+    <w:lvl w:ilvl="1" w:tentative="1">
       <w:start w:val="1"/>
       <w:numFmt w:val="bullet"/>
       <w:lvlText w:val="o"/>
@@ -21995,9 +21995,9 @@
     </w:lvl>
   </w:abstractNum>
   <w:abstractNum w:abstractNumId="51" w15:restartNumberingAfterBreak="0">
-    <w:nsid w:val="4BAD60D0"/>
+    <w:nsid w:val="52C8090D"/>
     <w:multiLevelType w:val="multilevel"/>
-    <w:tmpl w:val="99864AB0"/>
+    <w:tmpl w:val="D0D6541E"/>
     <w:lvl w:ilvl="0">
       <w:start w:val="1"/>
       <w:numFmt w:val="bullet"/>
@@ -22144,9 +22144,9 @@
     </w:lvl>
   </w:abstractNum>
   <w:abstractNum w:abstractNumId="52" w15:restartNumberingAfterBreak="0">
-    <w:nsid w:val="4F326851"/>
+    <w:nsid w:val="53B9264F"/>
     <w:multiLevelType w:val="multilevel"/>
-    <w:tmpl w:val="88D6F42C"/>
+    <w:tmpl w:val="98103CB2"/>
     <w:lvl w:ilvl="0">
       <w:start w:val="1"/>
       <w:numFmt w:val="bullet"/>
@@ -22293,9 +22293,9 @@
     </w:lvl>
   </w:abstractNum>
   <w:abstractNum w:abstractNumId="53" w15:restartNumberingAfterBreak="0">
-    <w:nsid w:val="50F51EC9"/>
+    <w:nsid w:val="556B2DC0"/>
     <w:multiLevelType w:val="multilevel"/>
-    <w:tmpl w:val="65C6D3A0"/>
+    <w:tmpl w:val="B7D03AAA"/>
     <w:lvl w:ilvl="0">
       <w:start w:val="1"/>
       <w:numFmt w:val="bullet"/>
@@ -22442,9 +22442,9 @@
     </w:lvl>
   </w:abstractNum>
   <w:abstractNum w:abstractNumId="54" w15:restartNumberingAfterBreak="0">
-    <w:nsid w:val="515C7AE0"/>
+    <w:nsid w:val="55F57218"/>
     <w:multiLevelType w:val="multilevel"/>
-    <w:tmpl w:val="86E0E0C0"/>
+    <w:tmpl w:val="AC2EF422"/>
     <w:lvl w:ilvl="0">
       <w:start w:val="1"/>
       <w:numFmt w:val="bullet"/>
@@ -22461,7 +22461,7 @@
         <w:sz w:val="20"/>
       </w:rPr>
     </w:lvl>
-    <w:lvl w:ilvl="1" w:tentative="1">
+    <w:lvl w:ilvl="1">
       <w:start w:val="1"/>
       <w:numFmt w:val="bullet"/>
       <w:lvlText w:val="o"/>
@@ -22591,9 +22591,9 @@
     </w:lvl>
   </w:abstractNum>
   <w:abstractNum w:abstractNumId="55" w15:restartNumberingAfterBreak="0">
-    <w:nsid w:val="578E18C5"/>
+    <w:nsid w:val="563D2DDF"/>
     <w:multiLevelType w:val="multilevel"/>
-    <w:tmpl w:val="F218237A"/>
+    <w:tmpl w:val="F574F10A"/>
     <w:lvl w:ilvl="0">
       <w:start w:val="1"/>
       <w:numFmt w:val="bullet"/>
@@ -22740,9 +22740,9 @@
     </w:lvl>
   </w:abstractNum>
   <w:abstractNum w:abstractNumId="56" w15:restartNumberingAfterBreak="0">
-    <w:nsid w:val="5BB57197"/>
+    <w:nsid w:val="576334DC"/>
     <w:multiLevelType w:val="multilevel"/>
-    <w:tmpl w:val="098ECEB8"/>
+    <w:tmpl w:val="2D5EE2EE"/>
     <w:lvl w:ilvl="0">
       <w:start w:val="1"/>
       <w:numFmt w:val="bullet"/>
@@ -22759,7 +22759,7 @@
         <w:sz w:val="20"/>
       </w:rPr>
     </w:lvl>
-    <w:lvl w:ilvl="1" w:tentative="1">
+    <w:lvl w:ilvl="1">
       <w:start w:val="1"/>
       <w:numFmt w:val="bullet"/>
       <w:lvlText w:val="o"/>
@@ -22889,9 +22889,9 @@
     </w:lvl>
   </w:abstractNum>
   <w:abstractNum w:abstractNumId="57" w15:restartNumberingAfterBreak="0">
-    <w:nsid w:val="5BCE2FF3"/>
+    <w:nsid w:val="58602249"/>
     <w:multiLevelType w:val="multilevel"/>
-    <w:tmpl w:val="6FB0484C"/>
+    <w:tmpl w:val="F4863DBA"/>
     <w:lvl w:ilvl="0">
       <w:start w:val="1"/>
       <w:numFmt w:val="bullet"/>
@@ -22908,7 +22908,7 @@
         <w:sz w:val="20"/>
       </w:rPr>
     </w:lvl>
-    <w:lvl w:ilvl="1">
+    <w:lvl w:ilvl="1" w:tentative="1">
       <w:start w:val="1"/>
       <w:numFmt w:val="bullet"/>
       <w:lvlText w:val="o"/>
@@ -23038,9 +23038,9 @@
     </w:lvl>
   </w:abstractNum>
   <w:abstractNum w:abstractNumId="58" w15:restartNumberingAfterBreak="0">
-    <w:nsid w:val="5E5829A1"/>
+    <w:nsid w:val="5C197C05"/>
     <w:multiLevelType w:val="multilevel"/>
-    <w:tmpl w:val="5F26CCE0"/>
+    <w:tmpl w:val="4350AF8E"/>
     <w:lvl w:ilvl="0">
       <w:start w:val="1"/>
       <w:numFmt w:val="bullet"/>
@@ -23187,9 +23187,9 @@
     </w:lvl>
   </w:abstractNum>
   <w:abstractNum w:abstractNumId="59" w15:restartNumberingAfterBreak="0">
-    <w:nsid w:val="5E6924D9"/>
+    <w:nsid w:val="5FB03B30"/>
     <w:multiLevelType w:val="multilevel"/>
-    <w:tmpl w:val="CA1C12EE"/>
+    <w:tmpl w:val="C5804FF4"/>
     <w:lvl w:ilvl="0">
       <w:start w:val="1"/>
       <w:numFmt w:val="bullet"/>
@@ -23336,9 +23336,9 @@
     </w:lvl>
   </w:abstractNum>
   <w:abstractNum w:abstractNumId="60" w15:restartNumberingAfterBreak="0">
-    <w:nsid w:val="61E546E6"/>
+    <w:nsid w:val="60C94B73"/>
     <w:multiLevelType w:val="multilevel"/>
-    <w:tmpl w:val="58B20226"/>
+    <w:tmpl w:val="9FD0636A"/>
     <w:lvl w:ilvl="0">
       <w:start w:val="1"/>
       <w:numFmt w:val="bullet"/>
@@ -23355,7 +23355,7 @@
         <w:sz w:val="20"/>
       </w:rPr>
     </w:lvl>
-    <w:lvl w:ilvl="1">
+    <w:lvl w:ilvl="1" w:tentative="1">
       <w:start w:val="1"/>
       <w:numFmt w:val="bullet"/>
       <w:lvlText w:val="o"/>
@@ -23485,9 +23485,9 @@
     </w:lvl>
   </w:abstractNum>
   <w:abstractNum w:abstractNumId="61" w15:restartNumberingAfterBreak="0">
-    <w:nsid w:val="63C373CB"/>
+    <w:nsid w:val="641410E8"/>
     <w:multiLevelType w:val="multilevel"/>
-    <w:tmpl w:val="053C454C"/>
+    <w:tmpl w:val="793C8512"/>
     <w:lvl w:ilvl="0">
       <w:start w:val="1"/>
       <w:numFmt w:val="bullet"/>
@@ -23634,9 +23634,9 @@
     </w:lvl>
   </w:abstractNum>
   <w:abstractNum w:abstractNumId="62" w15:restartNumberingAfterBreak="0">
-    <w:nsid w:val="6437547C"/>
+    <w:nsid w:val="6A243F53"/>
     <w:multiLevelType w:val="multilevel"/>
-    <w:tmpl w:val="BB148016"/>
+    <w:tmpl w:val="201AE39E"/>
     <w:lvl w:ilvl="0">
       <w:start w:val="1"/>
       <w:numFmt w:val="bullet"/>
@@ -23653,7 +23653,7 @@
         <w:sz w:val="20"/>
       </w:rPr>
     </w:lvl>
-    <w:lvl w:ilvl="1">
+    <w:lvl w:ilvl="1" w:tentative="1">
       <w:start w:val="1"/>
       <w:numFmt w:val="bullet"/>
       <w:lvlText w:val="o"/>
@@ -23783,9 +23783,9 @@
     </w:lvl>
   </w:abstractNum>
   <w:abstractNum w:abstractNumId="63" w15:restartNumberingAfterBreak="0">
-    <w:nsid w:val="67A02273"/>
+    <w:nsid w:val="6A5A3C30"/>
     <w:multiLevelType w:val="multilevel"/>
-    <w:tmpl w:val="823227A4"/>
+    <w:tmpl w:val="8782E7B6"/>
     <w:lvl w:ilvl="0">
       <w:start w:val="1"/>
       <w:numFmt w:val="bullet"/>
@@ -23932,9 +23932,9 @@
     </w:lvl>
   </w:abstractNum>
   <w:abstractNum w:abstractNumId="64" w15:restartNumberingAfterBreak="0">
-    <w:nsid w:val="6853079A"/>
+    <w:nsid w:val="6BBF42E7"/>
     <w:multiLevelType w:val="multilevel"/>
-    <w:tmpl w:val="BF6891DA"/>
+    <w:tmpl w:val="9AE82E0C"/>
     <w:lvl w:ilvl="0">
       <w:start w:val="1"/>
       <w:numFmt w:val="bullet"/>
@@ -24081,9 +24081,9 @@
     </w:lvl>
   </w:abstractNum>
   <w:abstractNum w:abstractNumId="65" w15:restartNumberingAfterBreak="0">
-    <w:nsid w:val="6A2D02C4"/>
+    <w:nsid w:val="6C7D4192"/>
     <w:multiLevelType w:val="multilevel"/>
-    <w:tmpl w:val="85E2A808"/>
+    <w:tmpl w:val="7EEC80D8"/>
     <w:lvl w:ilvl="0">
       <w:start w:val="1"/>
       <w:numFmt w:val="bullet"/>
@@ -24230,9 +24230,9 @@
     </w:lvl>
   </w:abstractNum>
   <w:abstractNum w:abstractNumId="66" w15:restartNumberingAfterBreak="0">
-    <w:nsid w:val="6A9C268E"/>
+    <w:nsid w:val="6D0D55CF"/>
     <w:multiLevelType w:val="multilevel"/>
-    <w:tmpl w:val="A1E0BDB8"/>
+    <w:tmpl w:val="4C5A9158"/>
     <w:lvl w:ilvl="0">
       <w:start w:val="1"/>
       <w:numFmt w:val="bullet"/>
@@ -24249,7 +24249,7 @@
         <w:sz w:val="20"/>
       </w:rPr>
     </w:lvl>
-    <w:lvl w:ilvl="1" w:tentative="1">
+    <w:lvl w:ilvl="1">
       <w:start w:val="1"/>
       <w:numFmt w:val="bullet"/>
       <w:lvlText w:val="o"/>
@@ -24379,9 +24379,9 @@
     </w:lvl>
   </w:abstractNum>
   <w:abstractNum w:abstractNumId="67" w15:restartNumberingAfterBreak="0">
-    <w:nsid w:val="70B6399C"/>
+    <w:nsid w:val="6DAE0112"/>
     <w:multiLevelType w:val="multilevel"/>
-    <w:tmpl w:val="CB8C75F6"/>
+    <w:tmpl w:val="99A6E09A"/>
     <w:lvl w:ilvl="0">
       <w:start w:val="1"/>
       <w:numFmt w:val="bullet"/>
@@ -24528,9 +24528,9 @@
     </w:lvl>
   </w:abstractNum>
   <w:abstractNum w:abstractNumId="68" w15:restartNumberingAfterBreak="0">
-    <w:nsid w:val="71FC207B"/>
+    <w:nsid w:val="6F333749"/>
     <w:multiLevelType w:val="multilevel"/>
-    <w:tmpl w:val="8604C68A"/>
+    <w:tmpl w:val="3AEE24D2"/>
     <w:lvl w:ilvl="0">
       <w:start w:val="1"/>
       <w:numFmt w:val="bullet"/>
@@ -24547,7 +24547,7 @@
         <w:sz w:val="20"/>
       </w:rPr>
     </w:lvl>
-    <w:lvl w:ilvl="1" w:tentative="1">
+    <w:lvl w:ilvl="1">
       <w:start w:val="1"/>
       <w:numFmt w:val="bullet"/>
       <w:lvlText w:val="o"/>
@@ -24677,9 +24677,9 @@
     </w:lvl>
   </w:abstractNum>
   <w:abstractNum w:abstractNumId="69" w15:restartNumberingAfterBreak="0">
-    <w:nsid w:val="73CB0F89"/>
+    <w:nsid w:val="70233820"/>
     <w:multiLevelType w:val="multilevel"/>
-    <w:tmpl w:val="3FDC24CE"/>
+    <w:tmpl w:val="E988B4BA"/>
     <w:lvl w:ilvl="0">
       <w:start w:val="1"/>
       <w:numFmt w:val="bullet"/>
@@ -24696,7 +24696,7 @@
         <w:sz w:val="20"/>
       </w:rPr>
     </w:lvl>
-    <w:lvl w:ilvl="1">
+    <w:lvl w:ilvl="1" w:tentative="1">
       <w:start w:val="1"/>
       <w:numFmt w:val="bullet"/>
       <w:lvlText w:val="o"/>
@@ -24826,9 +24826,9 @@
     </w:lvl>
   </w:abstractNum>
   <w:abstractNum w:abstractNumId="70" w15:restartNumberingAfterBreak="0">
-    <w:nsid w:val="74A81E3C"/>
+    <w:nsid w:val="704E2594"/>
     <w:multiLevelType w:val="multilevel"/>
-    <w:tmpl w:val="4E0A28AC"/>
+    <w:tmpl w:val="909AE5B0"/>
     <w:lvl w:ilvl="0">
       <w:start w:val="1"/>
       <w:numFmt w:val="bullet"/>
@@ -24975,9 +24975,9 @@
     </w:lvl>
   </w:abstractNum>
   <w:abstractNum w:abstractNumId="71" w15:restartNumberingAfterBreak="0">
-    <w:nsid w:val="764057F7"/>
+    <w:nsid w:val="71BD27A7"/>
     <w:multiLevelType w:val="multilevel"/>
-    <w:tmpl w:val="CBC83BE4"/>
+    <w:tmpl w:val="CF405C80"/>
     <w:lvl w:ilvl="0">
       <w:start w:val="1"/>
       <w:numFmt w:val="bullet"/>
@@ -24994,7 +24994,7 @@
         <w:sz w:val="20"/>
       </w:rPr>
     </w:lvl>
-    <w:lvl w:ilvl="1">
+    <w:lvl w:ilvl="1" w:tentative="1">
       <w:start w:val="1"/>
       <w:numFmt w:val="bullet"/>
       <w:lvlText w:val="o"/>
@@ -25124,9 +25124,9 @@
     </w:lvl>
   </w:abstractNum>
   <w:abstractNum w:abstractNumId="72" w15:restartNumberingAfterBreak="0">
-    <w:nsid w:val="785D671D"/>
+    <w:nsid w:val="71C441CD"/>
     <w:multiLevelType w:val="multilevel"/>
-    <w:tmpl w:val="1836409E"/>
+    <w:tmpl w:val="0FA8FA58"/>
     <w:lvl w:ilvl="0">
       <w:start w:val="1"/>
       <w:numFmt w:val="bullet"/>
@@ -25143,7 +25143,7 @@
         <w:sz w:val="20"/>
       </w:rPr>
     </w:lvl>
-    <w:lvl w:ilvl="1">
+    <w:lvl w:ilvl="1" w:tentative="1">
       <w:start w:val="1"/>
       <w:numFmt w:val="bullet"/>
       <w:lvlText w:val="o"/>
@@ -25273,9 +25273,9 @@
     </w:lvl>
   </w:abstractNum>
   <w:abstractNum w:abstractNumId="73" w15:restartNumberingAfterBreak="0">
-    <w:nsid w:val="794344C7"/>
+    <w:nsid w:val="75080CBB"/>
     <w:multiLevelType w:val="multilevel"/>
-    <w:tmpl w:val="AFACC9F6"/>
+    <w:tmpl w:val="39D4CFB6"/>
     <w:lvl w:ilvl="0">
       <w:start w:val="1"/>
       <w:numFmt w:val="bullet"/>
@@ -25422,9 +25422,9 @@
     </w:lvl>
   </w:abstractNum>
   <w:abstractNum w:abstractNumId="74" w15:restartNumberingAfterBreak="0">
-    <w:nsid w:val="797F4D58"/>
+    <w:nsid w:val="75FC17AB"/>
     <w:multiLevelType w:val="multilevel"/>
-    <w:tmpl w:val="BFAE1E02"/>
+    <w:tmpl w:val="7D524734"/>
     <w:lvl w:ilvl="0">
       <w:start w:val="1"/>
       <w:numFmt w:val="bullet"/>
@@ -25571,9 +25571,9 @@
     </w:lvl>
   </w:abstractNum>
   <w:abstractNum w:abstractNumId="75" w15:restartNumberingAfterBreak="0">
-    <w:nsid w:val="7A3D3F3D"/>
+    <w:nsid w:val="769460CE"/>
     <w:multiLevelType w:val="multilevel"/>
-    <w:tmpl w:val="8D1AA70A"/>
+    <w:tmpl w:val="331653D0"/>
     <w:lvl w:ilvl="0">
       <w:start w:val="1"/>
       <w:numFmt w:val="bullet"/>
@@ -25720,9 +25720,9 @@
     </w:lvl>
   </w:abstractNum>
   <w:abstractNum w:abstractNumId="76" w15:restartNumberingAfterBreak="0">
-    <w:nsid w:val="7D3C35CA"/>
+    <w:nsid w:val="77973034"/>
     <w:multiLevelType w:val="multilevel"/>
-    <w:tmpl w:val="65BC44C8"/>
+    <w:tmpl w:val="04DA5BFA"/>
     <w:lvl w:ilvl="0">
       <w:start w:val="1"/>
       <w:numFmt w:val="bullet"/>
@@ -25869,9 +25869,9 @@
     </w:lvl>
   </w:abstractNum>
   <w:abstractNum w:abstractNumId="77" w15:restartNumberingAfterBreak="0">
-    <w:nsid w:val="7DD82A22"/>
+    <w:nsid w:val="78EB141D"/>
     <w:multiLevelType w:val="multilevel"/>
-    <w:tmpl w:val="4CB8C3F0"/>
+    <w:tmpl w:val="89EA5606"/>
     <w:lvl w:ilvl="0">
       <w:start w:val="1"/>
       <w:numFmt w:val="bullet"/>
@@ -26018,9 +26018,9 @@
     </w:lvl>
   </w:abstractNum>
   <w:abstractNum w:abstractNumId="78" w15:restartNumberingAfterBreak="0">
-    <w:nsid w:val="7EA01C63"/>
+    <w:nsid w:val="7C4960F5"/>
     <w:multiLevelType w:val="multilevel"/>
-    <w:tmpl w:val="8CA86E3A"/>
+    <w:tmpl w:val="D15423A6"/>
     <w:lvl w:ilvl="0">
       <w:start w:val="1"/>
       <w:numFmt w:val="bullet"/>
@@ -26037,7 +26037,7 @@
         <w:sz w:val="20"/>
       </w:rPr>
     </w:lvl>
-    <w:lvl w:ilvl="1">
+    <w:lvl w:ilvl="1" w:tentative="1">
       <w:start w:val="1"/>
       <w:numFmt w:val="bullet"/>
       <w:lvlText w:val="o"/>
@@ -26167,9 +26167,9 @@
     </w:lvl>
   </w:abstractNum>
   <w:abstractNum w:abstractNumId="79" w15:restartNumberingAfterBreak="0">
-    <w:nsid w:val="7F1810F9"/>
+    <w:nsid w:val="7C8A0529"/>
     <w:multiLevelType w:val="multilevel"/>
-    <w:tmpl w:val="A97A4EA6"/>
+    <w:tmpl w:val="35B26656"/>
     <w:lvl w:ilvl="0">
       <w:start w:val="1"/>
       <w:numFmt w:val="bullet"/>
@@ -26186,7 +26186,7 @@
         <w:sz w:val="20"/>
       </w:rPr>
     </w:lvl>
-    <w:lvl w:ilvl="1">
+    <w:lvl w:ilvl="1" w:tentative="1">
       <w:start w:val="1"/>
       <w:numFmt w:val="bullet"/>
       <w:lvlText w:val="o"/>
@@ -26316,244 +26316,244 @@
     </w:lvl>
   </w:abstractNum>
   <w:num w:numId="1">
-    <w:abstractNumId w:val="32"/>
+    <w:abstractNumId w:val="57"/>
   </w:num>
   <w:num w:numId="2">
+    <w:abstractNumId w:val="35"/>
+  </w:num>
+  <w:num w:numId="3">
+    <w:abstractNumId w:val="10"/>
+  </w:num>
+  <w:num w:numId="4">
+    <w:abstractNumId w:val="75"/>
+  </w:num>
+  <w:num w:numId="5">
+    <w:abstractNumId w:val="66"/>
+  </w:num>
+  <w:num w:numId="6">
+    <w:abstractNumId w:val="76"/>
+  </w:num>
+  <w:num w:numId="7">
+    <w:abstractNumId w:val="6"/>
+  </w:num>
+  <w:num w:numId="8">
+    <w:abstractNumId w:val="19"/>
+  </w:num>
+  <w:num w:numId="9">
+    <w:abstractNumId w:val="20"/>
+  </w:num>
+  <w:num w:numId="10">
+    <w:abstractNumId w:val="64"/>
+  </w:num>
+  <w:num w:numId="11">
+    <w:abstractNumId w:val="0"/>
+  </w:num>
+  <w:num w:numId="12">
+    <w:abstractNumId w:val="39"/>
+  </w:num>
+  <w:num w:numId="13">
+    <w:abstractNumId w:val="25"/>
+  </w:num>
+  <w:num w:numId="14">
+    <w:abstractNumId w:val="31"/>
+  </w:num>
+  <w:num w:numId="15">
+    <w:abstractNumId w:val="37"/>
+  </w:num>
+  <w:num w:numId="16">
+    <w:abstractNumId w:val="63"/>
+  </w:num>
+  <w:num w:numId="17">
     <w:abstractNumId w:val="21"/>
   </w:num>
-  <w:num w:numId="3">
-    <w:abstractNumId w:val="17"/>
+  <w:num w:numId="18">
+    <w:abstractNumId w:val="79"/>
   </w:num>
-  <w:num w:numId="4">
-    <w:abstractNumId w:val="77"/>
+  <w:num w:numId="19">
+    <w:abstractNumId w:val="8"/>
   </w:num>
-  <w:num w:numId="5">
-    <w:abstractNumId w:val="57"/>
-  </w:num>
-  <w:num w:numId="6">
-    <w:abstractNumId w:val="39"/>
-  </w:num>
-  <w:num w:numId="7">
+  <w:num w:numId="20">
     <w:abstractNumId w:val="45"/>
   </w:num>
-  <w:num w:numId="8">
-    <w:abstractNumId w:val="37"/>
-  </w:num>
-  <w:num w:numId="9">
-    <w:abstractNumId w:val="38"/>
-  </w:num>
-  <w:num w:numId="10">
-    <w:abstractNumId w:val="75"/>
-  </w:num>
-  <w:num w:numId="11">
-    <w:abstractNumId w:val="31"/>
-  </w:num>
-  <w:num w:numId="12">
-    <w:abstractNumId w:val="3"/>
-  </w:num>
-  <w:num w:numId="13">
-    <w:abstractNumId w:val="36"/>
-  </w:num>
-  <w:num w:numId="14">
-    <w:abstractNumId w:val="42"/>
-  </w:num>
-  <w:num w:numId="15">
-    <w:abstractNumId w:val="71"/>
-  </w:num>
-  <w:num w:numId="16">
-    <w:abstractNumId w:val="19"/>
-  </w:num>
-  <w:num w:numId="17">
-    <w:abstractNumId w:val="18"/>
-  </w:num>
-  <w:num w:numId="18">
-    <w:abstractNumId w:val="48"/>
-  </w:num>
-  <w:num w:numId="19">
-    <w:abstractNumId w:val="43"/>
-  </w:num>
-  <w:num w:numId="20">
-    <w:abstractNumId w:val="29"/>
-  </w:num>
   <w:num w:numId="21">
-    <w:abstractNumId w:val="50"/>
+    <w:abstractNumId w:val="13"/>
   </w:num>
   <w:num w:numId="22">
-    <w:abstractNumId w:val="28"/>
+    <w:abstractNumId w:val="34"/>
   </w:num>
   <w:num w:numId="23">
-    <w:abstractNumId w:val="20"/>
+    <w:abstractNumId w:val="44"/>
   </w:num>
   <w:num w:numId="24">
-    <w:abstractNumId w:val="40"/>
+    <w:abstractNumId w:val="53"/>
   </w:num>
   <w:num w:numId="25">
-    <w:abstractNumId w:val="55"/>
+    <w:abstractNumId w:val="56"/>
   </w:num>
   <w:num w:numId="26">
-    <w:abstractNumId w:val="30"/>
+    <w:abstractNumId w:val="69"/>
   </w:num>
   <w:num w:numId="27">
-    <w:abstractNumId w:val="44"/>
+    <w:abstractNumId w:val="1"/>
   </w:num>
   <w:num w:numId="28">
-    <w:abstractNumId w:val="27"/>
+    <w:abstractNumId w:val="26"/>
   </w:num>
   <w:num w:numId="29">
     <w:abstractNumId w:val="5"/>
   </w:num>
   <w:num w:numId="30">
-    <w:abstractNumId w:val="8"/>
+    <w:abstractNumId w:val="74"/>
   </w:num>
   <w:num w:numId="31">
-    <w:abstractNumId w:val="61"/>
+    <w:abstractNumId w:val="9"/>
   </w:num>
   <w:num w:numId="32">
-    <w:abstractNumId w:val="12"/>
+    <w:abstractNumId w:val="49"/>
   </w:num>
   <w:num w:numId="33">
+    <w:abstractNumId w:val="23"/>
+  </w:num>
+  <w:num w:numId="34">
+    <w:abstractNumId w:val="40"/>
+  </w:num>
+  <w:num w:numId="35">
+    <w:abstractNumId w:val="68"/>
+  </w:num>
+  <w:num w:numId="36">
+    <w:abstractNumId w:val="18"/>
+  </w:num>
+  <w:num w:numId="37">
+    <w:abstractNumId w:val="30"/>
+  </w:num>
+  <w:num w:numId="38">
+    <w:abstractNumId w:val="22"/>
+  </w:num>
+  <w:num w:numId="39">
+    <w:abstractNumId w:val="28"/>
+  </w:num>
+  <w:num w:numId="40">
+    <w:abstractNumId w:val="14"/>
+  </w:num>
+  <w:num w:numId="41">
+    <w:abstractNumId w:val="77"/>
+  </w:num>
+  <w:num w:numId="42">
+    <w:abstractNumId w:val="48"/>
+  </w:num>
+  <w:num w:numId="43">
+    <w:abstractNumId w:val="38"/>
+  </w:num>
+  <w:num w:numId="44">
     <w:abstractNumId w:val="51"/>
   </w:num>
-  <w:num w:numId="34">
-    <w:abstractNumId w:val="16"/>
-  </w:num>
-  <w:num w:numId="35">
-    <w:abstractNumId w:val="35"/>
-  </w:num>
-  <w:num w:numId="36">
-    <w:abstractNumId w:val="34"/>
-  </w:num>
-  <w:num w:numId="37">
-    <w:abstractNumId w:val="33"/>
-  </w:num>
-  <w:num w:numId="38">
-    <w:abstractNumId w:val="7"/>
-  </w:num>
-  <w:num w:numId="39">
-    <w:abstractNumId w:val="22"/>
-  </w:num>
-  <w:num w:numId="40">
-    <w:abstractNumId w:val="47"/>
-  </w:num>
-  <w:num w:numId="41">
-    <w:abstractNumId w:val="78"/>
-  </w:num>
-  <w:num w:numId="42">
-    <w:abstractNumId w:val="11"/>
-  </w:num>
-  <w:num w:numId="43">
-    <w:abstractNumId w:val="72"/>
-  </w:num>
-  <w:num w:numId="44">
-    <w:abstractNumId w:val="64"/>
-  </w:num>
   <w:num w:numId="45">
-    <w:abstractNumId w:val="49"/>
+    <w:abstractNumId w:val="17"/>
   </w:num>
   <w:num w:numId="46">
-    <w:abstractNumId w:val="23"/>
+    <w:abstractNumId w:val="29"/>
   </w:num>
   <w:num w:numId="47">
-    <w:abstractNumId w:val="56"/>
+    <w:abstractNumId w:val="71"/>
   </w:num>
   <w:num w:numId="48">
-    <w:abstractNumId w:val="63"/>
+    <w:abstractNumId w:val="67"/>
   </w:num>
   <w:num w:numId="49">
-    <w:abstractNumId w:val="6"/>
+    <w:abstractNumId w:val="2"/>
   </w:num>
   <w:num w:numId="50">
-    <w:abstractNumId w:val="9"/>
+    <w:abstractNumId w:val="78"/>
   </w:num>
   <w:num w:numId="51">
     <w:abstractNumId w:val="65"/>
   </w:num>
   <w:num w:numId="52">
+    <w:abstractNumId w:val="72"/>
+  </w:num>
+  <w:num w:numId="53">
     <w:abstractNumId w:val="54"/>
   </w:num>
-  <w:num w:numId="53">
+  <w:num w:numId="54">
+    <w:abstractNumId w:val="16"/>
+  </w:num>
+  <w:num w:numId="55">
+    <w:abstractNumId w:val="32"/>
+  </w:num>
+  <w:num w:numId="56">
+    <w:abstractNumId w:val="33"/>
+  </w:num>
+  <w:num w:numId="57">
+    <w:abstractNumId w:val="7"/>
+  </w:num>
+  <w:num w:numId="58">
+    <w:abstractNumId w:val="11"/>
+  </w:num>
+  <w:num w:numId="59">
+    <w:abstractNumId w:val="36"/>
+  </w:num>
+  <w:num w:numId="60">
+    <w:abstractNumId w:val="59"/>
+  </w:num>
+  <w:num w:numId="61">
+    <w:abstractNumId w:val="70"/>
+  </w:num>
+  <w:num w:numId="62">
+    <w:abstractNumId w:val="55"/>
+  </w:num>
+  <w:num w:numId="63">
+    <w:abstractNumId w:val="50"/>
+  </w:num>
+  <w:num w:numId="64">
+    <w:abstractNumId w:val="42"/>
+  </w:num>
+  <w:num w:numId="65">
+    <w:abstractNumId w:val="43"/>
+  </w:num>
+  <w:num w:numId="66">
+    <w:abstractNumId w:val="46"/>
+  </w:num>
+  <w:num w:numId="67">
+    <w:abstractNumId w:val="4"/>
+  </w:num>
+  <w:num w:numId="68">
+    <w:abstractNumId w:val="47"/>
+  </w:num>
+  <w:num w:numId="69">
+    <w:abstractNumId w:val="73"/>
+  </w:num>
+  <w:num w:numId="70">
+    <w:abstractNumId w:val="58"/>
+  </w:num>
+  <w:num w:numId="71">
+    <w:abstractNumId w:val="52"/>
+  </w:num>
+  <w:num w:numId="72">
+    <w:abstractNumId w:val="60"/>
+  </w:num>
+  <w:num w:numId="73">
+    <w:abstractNumId w:val="27"/>
+  </w:num>
+  <w:num w:numId="74">
+    <w:abstractNumId w:val="61"/>
+  </w:num>
+  <w:num w:numId="75">
     <w:abstractNumId w:val="62"/>
   </w:num>
-  <w:num w:numId="54">
-    <w:abstractNumId w:val="79"/>
-  </w:num>
-  <w:num w:numId="55">
-    <w:abstractNumId w:val="69"/>
-  </w:num>
-  <w:num w:numId="56">
-    <w:abstractNumId w:val="52"/>
-  </w:num>
-  <w:num w:numId="57">
-    <w:abstractNumId w:val="67"/>
-  </w:num>
-  <w:num w:numId="58">
-    <w:abstractNumId w:val="70"/>
-  </w:num>
-  <w:num w:numId="59">
+  <w:num w:numId="76">
     <w:abstractNumId w:val="24"/>
   </w:num>
-  <w:num w:numId="60">
-    <w:abstractNumId w:val="25"/>
+  <w:num w:numId="77">
+    <w:abstractNumId w:val="3"/>
   </w:num>
-  <w:num w:numId="61">
-    <w:abstractNumId w:val="53"/>
+  <w:num w:numId="78">
+    <w:abstractNumId w:val="12"/>
   </w:num>
-  <w:num w:numId="62">
-    <w:abstractNumId w:val="4"/>
-  </w:num>
-  <w:num w:numId="63">
-    <w:abstractNumId w:val="68"/>
-  </w:num>
-  <w:num w:numId="64">
-    <w:abstractNumId w:val="60"/>
-  </w:num>
-  <w:num w:numId="65">
-    <w:abstractNumId w:val="73"/>
-  </w:num>
-  <w:num w:numId="66">
-    <w:abstractNumId w:val="74"/>
-  </w:num>
-  <w:num w:numId="67">
-    <w:abstractNumId w:val="26"/>
-  </w:num>
-  <w:num w:numId="68">
-    <w:abstractNumId w:val="59"/>
-  </w:num>
-  <w:num w:numId="69">
-    <w:abstractNumId w:val="76"/>
-  </w:num>
-  <w:num w:numId="70">
-    <w:abstractNumId w:val="0"/>
-  </w:num>
-  <w:num w:numId="71">
-    <w:abstractNumId w:val="10"/>
-  </w:num>
-  <w:num w:numId="72">
-    <w:abstractNumId w:val="2"/>
-  </w:num>
-  <w:num w:numId="73">
+  <w:num w:numId="79">
     <w:abstractNumId w:val="15"/>
   </w:num>
-  <w:num w:numId="74">
-    <w:abstractNumId w:val="46"/>
-  </w:num>
-  <w:num w:numId="75">
-    <w:abstractNumId w:val="1"/>
-  </w:num>
-  <w:num w:numId="76">
-    <w:abstractNumId w:val="13"/>
-  </w:num>
-  <w:num w:numId="77">
-    <w:abstractNumId w:val="14"/>
-  </w:num>
-  <w:num w:numId="78">
-    <w:abstractNumId w:val="66"/>
-  </w:num>
-  <w:num w:numId="79">
+  <w:num w:numId="80">
     <w:abstractNumId w:val="41"/>
-  </w:num>
-  <w:num w:numId="80">
-    <w:abstractNumId w:val="58"/>
   </w:num>
   <w:numIdMacAtCleanup w:val="80"/>
 </w:numbering>

</xml_diff>